<commit_message>
Updated project review docs
</commit_message>
<xml_diff>
--- a/תיק פרוייקט Android.docx
+++ b/תיק פרוייקט Android.docx
@@ -9,6 +9,7 @@
           <w:lang w:val="he-IL" w:bidi="he-IL"/>
         </w:rPr>
       </w:pPr>
+      <w:bookmarkStart w:id="0" w:name="_GoBack"/>
       <w:r>
         <w:rPr>
           <w:noProof/>
@@ -71,6 +72,7 @@
           </wp:anchor>
         </w:drawing>
       </w:r>
+      <w:bookmarkEnd w:id="0"/>
       <w:r>
         <w:rPr>
           <w:noProof/>
@@ -242,6 +244,16 @@
                                 <w:lang w:bidi="he-IL"/>
                               </w:rPr>
                               <w:t>אריאל אטיאס</w:t>
+                            </w:r>
+                            <w:r>
+                              <w:rPr>
+                                <w:rFonts w:hint="cs"/>
+                                <w:b w:val="0"/>
+                                <w:bCs w:val="0"/>
+                                <w:rtl/>
+                                <w:lang w:bidi="he-IL"/>
+                              </w:rPr>
+                              <w:t xml:space="preserve"> הדג'ג'</w:t>
                             </w:r>
                             <w:r>
                               <w:rPr>
@@ -627,6 +639,16 @@
                           <w:lang w:bidi="he-IL"/>
                         </w:rPr>
                         <w:t>אריאל אטיאס</w:t>
+                      </w:r>
+                      <w:r>
+                        <w:rPr>
+                          <w:rFonts w:hint="cs"/>
+                          <w:b w:val="0"/>
+                          <w:bCs w:val="0"/>
+                          <w:rtl/>
+                          <w:lang w:bidi="he-IL"/>
+                        </w:rPr>
+                        <w:t xml:space="preserve"> הדג'ג'</w:t>
                       </w:r>
                       <w:r>
                         <w:rPr>
@@ -1167,6 +1189,7 @@
               </w:placeholder>
               <w15:appearance w15:val="hidden"/>
             </w:sdtPr>
+            <w:sdtEndPr/>
             <w:sdtContent>
               <w:p>
                 <w:pPr>
@@ -1371,6 +1394,7 @@
                 </w:placeholder>
                 <w15:appearance w15:val="hidden"/>
               </w:sdtPr>
+              <w:sdtEndPr/>
               <w:sdtContent>
                 <w:r>
                   <w:rPr>
@@ -1421,6 +1445,7 @@
                 <w15:appearance w15:val="hidden"/>
                 <w:text w:multiLine="1"/>
               </w:sdtPr>
+              <w:sdtEndPr/>
               <w:sdtContent>
                 <w:r>
                   <w:rPr>
@@ -3486,7 +3511,6 @@
               <w:pStyle w:val="af3"/>
               <w:bidi/>
               <w:rPr>
-                <w:rFonts w:hint="cs"/>
                 <w:i/>
                 <w:sz w:val="36"/>
                 <w:lang w:bidi="he-IL"/>
@@ -3654,7 +3678,6 @@
               <w:pStyle w:val="af3"/>
               <w:bidi/>
               <w:rPr>
-                <w:rFonts w:hint="cs"/>
                 <w:i/>
                 <w:sz w:val="36"/>
                 <w:rtl/>
@@ -3664,6 +3687,7 @@
             <w:r>
               <w:rPr>
                 <w:i/>
+                <w:noProof/>
                 <w:sz w:val="36"/>
                 <w:rtl/>
                 <w:lang w:bidi="he-IL"/>
@@ -3720,7 +3744,7 @@
               <w:pStyle w:val="1"/>
               <w:bidi/>
               <w:rPr>
-                <w:rFonts w:ascii="Arial" w:hAnsi="Arial" w:cs="Arial" w:hint="cs"/>
+                <w:rFonts w:ascii="Arial" w:hAnsi="Arial" w:cs="Arial"/>
                 <w:b w:val="0"/>
                 <w:bCs w:val="0"/>
                 <w:sz w:val="24"/>
@@ -3731,6 +3755,7 @@
             </w:pPr>
             <w:r>
               <w:rPr>
+                <w:noProof/>
                 <w:rtl/>
                 <w:lang w:eastAsia="he" w:bidi="he-IL"/>
               </w:rPr>
@@ -4386,7 +4411,7 @@
               <w:pStyle w:val="1"/>
               <w:bidi/>
               <w:rPr>
-                <w:rFonts w:ascii="Arial" w:hAnsi="Arial" w:cs="Arial" w:hint="cs"/>
+                <w:rFonts w:ascii="Arial" w:hAnsi="Arial" w:cs="Arial"/>
                 <w:b w:val="0"/>
                 <w:bCs w:val="0"/>
                 <w:color w:val="auto"/>
@@ -4434,8 +4459,6 @@
               </w:rPr>
               <w:t xml:space="preserve"> (כמו סמל האפליקציה)</w:t>
             </w:r>
-            <w:bookmarkStart w:id="0" w:name="_GoBack"/>
-            <w:bookmarkEnd w:id="0"/>
           </w:p>
         </w:tc>
       </w:tr>
@@ -4444,7 +4467,6 @@
       <w:pPr>
         <w:bidi/>
         <w:rPr>
-          <w:rFonts w:hint="cs"/>
           <w:rtl/>
           <w:lang w:val="he-IL" w:bidi="he-IL"/>
         </w:rPr>
@@ -4643,7 +4665,6 @@
               <w:tab w:val="right" w:pos="9368"/>
             </w:tabs>
             <w:rPr>
-              <w:rtl/>
               <w:lang w:bidi="he-IL"/>
             </w:rPr>
           </w:pPr>
@@ -4675,13 +4696,47 @@
             </w:rPr>
             <w:tab/>
           </w:r>
+          <w:proofErr w:type="gramStart"/>
           <w:r>
             <w:rPr>
               <w:rFonts w:hint="cs"/>
               <w:rtl/>
               <w:lang w:bidi="he-IL"/>
             </w:rPr>
-            <w:t xml:space="preserve">אריאל אטיאס </w:t>
+            <w:t xml:space="preserve">אריאל </w:t>
+          </w:r>
+          <w:r>
+            <w:rPr>
+              <w:rFonts w:hint="cs"/>
+              <w:rtl/>
+              <w:lang w:bidi="he-IL"/>
+            </w:rPr>
+            <w:t xml:space="preserve"> </w:t>
+          </w:r>
+          <w:r>
+            <w:rPr>
+              <w:rFonts w:hint="cs"/>
+              <w:rtl/>
+              <w:lang w:bidi="he-IL"/>
+            </w:rPr>
+            <w:t>אטיאס</w:t>
+          </w:r>
+          <w:proofErr w:type="gramEnd"/>
+          <w:r>
+            <w:rPr>
+              <w:rFonts w:hint="cs"/>
+              <w:rtl/>
+              <w:lang w:bidi="he-IL"/>
+            </w:rPr>
+            <w:t xml:space="preserve"> </w:t>
+          </w:r>
+          <w:r>
+            <w:rPr>
+              <w:rFonts w:hint="cs"/>
+              <w:rtl/>
+              <w:lang w:bidi="he-IL"/>
+            </w:rPr>
+            <w:t>הדג'ג'</w:t>
           </w:r>
         </w:p>
         <w:p>
@@ -5830,6 +5885,7 @@
   <w:style w:type="character" w:default="1" w:styleId="a3">
     <w:name w:val="Default Paragraph Font"/>
     <w:uiPriority w:val="1"/>
+    <w:semiHidden/>
     <w:unhideWhenUsed/>
   </w:style>
   <w:style w:type="table" w:default="1" w:styleId="a4">
@@ -31221,6 +31277,7 @@
   </w:compat>
   <w:rsids>
     <w:rsidRoot w:val="00D31CC1"/>
+    <w:rsid w:val="0082182A"/>
     <w:rsid w:val="00C40D38"/>
     <w:rsid w:val="00D31CC1"/>
   </w:rsids>
@@ -32051,7 +32108,7 @@
 </file>
 
 <file path=customXml/itemProps2.xml><?xml version="1.0" encoding="utf-8"?>
-<ds:datastoreItem xmlns:ds="http://schemas.openxmlformats.org/officeDocument/2006/customXml" ds:itemID="{88676F63-F520-4227-821C-DC659CE6D0EE}">
+<ds:datastoreItem xmlns:ds="http://schemas.openxmlformats.org/officeDocument/2006/customXml" ds:itemID="{86E898AE-8FD8-4232-9481-8D6228FBFAF9}">
   <ds:schemaRefs>
     <ds:schemaRef ds:uri="http://schemas.openxmlformats.org/officeDocument/2006/bibliography"/>
   </ds:schemaRefs>

</xml_diff>

<commit_message>
Update Project Review - Added introduction
</commit_message>
<xml_diff>
--- a/תיק פרוייקט Android.docx
+++ b/תיק פרוייקט Android.docx
@@ -1479,6 +1479,54 @@
       <w:r>
         <w:rPr>
           <w:noProof/>
+        </w:rPr>
+        <w:drawing>
+          <wp:anchor distT="0" distB="0" distL="114300" distR="114300" simplePos="0" relativeHeight="251687936" behindDoc="0" locked="0" layoutInCell="1" hidden="0" allowOverlap="1" wp14:anchorId="6B5A4570" wp14:editId="0126D1F4">
+            <wp:simplePos x="0" y="0"/>
+            <wp:positionH relativeFrom="column">
+              <wp:posOffset>20955</wp:posOffset>
+            </wp:positionH>
+            <wp:positionV relativeFrom="paragraph">
+              <wp:posOffset>6329680</wp:posOffset>
+            </wp:positionV>
+            <wp:extent cx="1913890" cy="2392045"/>
+            <wp:effectExtent l="0" t="0" r="0" b="0"/>
+            <wp:wrapSquare wrapText="bothSides" distT="0" distB="0" distL="114300" distR="114300"/>
+            <wp:docPr id="197" name="image2.png" descr="C:\Users\nikit\AppData\Local\Microsoft\Windows\INetCache\Content.MSO\127C91BF.tmp"/>
+            <wp:cNvGraphicFramePr/>
+            <a:graphic xmlns:a="http://schemas.openxmlformats.org/drawingml/2006/main">
+              <a:graphicData uri="http://schemas.openxmlformats.org/drawingml/2006/picture">
+                <pic:pic xmlns:pic="http://schemas.openxmlformats.org/drawingml/2006/picture">
+                  <pic:nvPicPr>
+                    <pic:cNvPr id="0" name="image2.png" descr="C:\Users\nikit\AppData\Local\Microsoft\Windows\INetCache\Content.MSO\127C91BF.tmp"/>
+                    <pic:cNvPicPr preferRelativeResize="0"/>
+                  </pic:nvPicPr>
+                  <pic:blipFill>
+                    <a:blip r:embed="rId10"/>
+                    <a:srcRect/>
+                    <a:stretch>
+                      <a:fillRect/>
+                    </a:stretch>
+                  </pic:blipFill>
+                  <pic:spPr>
+                    <a:xfrm>
+                      <a:off x="0" y="0"/>
+                      <a:ext cx="1913890" cy="2392045"/>
+                    </a:xfrm>
+                    <a:prstGeom prst="rect">
+                      <a:avLst/>
+                    </a:prstGeom>
+                    <a:ln/>
+                  </pic:spPr>
+                </pic:pic>
+              </a:graphicData>
+            </a:graphic>
+          </wp:anchor>
+        </w:drawing>
+      </w:r>
+      <w:r>
+        <w:rPr>
+          <w:noProof/>
           <w:rtl/>
           <w:lang w:val="he-IL" w:eastAsia="he" w:bidi="he-IL"/>
         </w:rPr>
@@ -1516,7 +1564,7 @@
                     <pic:cNvPicPr/>
                   </pic:nvPicPr>
                   <pic:blipFill>
-                    <a:blip r:embed="rId10" cstate="print">
+                    <a:blip r:embed="rId11" cstate="print">
                       <a:extLst>
                         <a:ext uri="{28A0092B-C50C-407E-A947-70E740481C1C}">
                           <a14:useLocalDpi xmlns:a14="http://schemas.microsoft.com/office/drawing/2010/main" val="0"/>
@@ -2314,8 +2362,6 @@
               </w:rPr>
               <w:t>14</w:t>
             </w:r>
-            <w:bookmarkStart w:id="0" w:name="_GoBack"/>
-            <w:bookmarkEnd w:id="0"/>
           </w:p>
           <w:p>
             <w:pPr>
@@ -2425,7 +2471,7 @@
                 <w:lang w:val="he-IL" w:bidi="he-IL"/>
               </w:rPr>
             </w:pPr>
-            <w:bookmarkStart w:id="1" w:name="_Hlk74523237"/>
+            <w:bookmarkStart w:id="0" w:name="_Hlk74523237"/>
             <w:r>
               <w:rPr>
                 <w:rtl/>
@@ -2447,7 +2493,7 @@
               </w:rPr>
               <w:t>23</w:t>
             </w:r>
-            <w:bookmarkEnd w:id="1"/>
+            <w:bookmarkEnd w:id="0"/>
           </w:p>
         </w:tc>
       </w:tr>
@@ -2483,20 +2529,14 @@
     </w:p>
     <w:p>
       <w:pPr>
+        <w:tabs>
+          <w:tab w:val="left" w:pos="1637"/>
+        </w:tabs>
         <w:bidi/>
         <w:rPr>
           <w:sz w:val="52"/>
           <w:szCs w:val="52"/>
-          <w:lang w:bidi="he-IL"/>
-        </w:rPr>
-      </w:pPr>
-    </w:p>
-    <w:p>
-      <w:pPr>
-        <w:bidi/>
-        <w:rPr>
-          <w:sz w:val="52"/>
-          <w:szCs w:val="52"/>
+          <w:rtl/>
           <w:lang w:bidi="he-IL"/>
         </w:rPr>
       </w:pPr>
@@ -2508,21 +2548,702 @@
         </w:tabs>
         <w:bidi/>
         <w:rPr>
-          <w:sz w:val="52"/>
-          <w:szCs w:val="52"/>
+          <w:b w:val="0"/>
+          <w:bCs w:val="0"/>
+          <w:sz w:val="24"/>
+          <w:szCs w:val="24"/>
+          <w:rtl/>
           <w:lang w:bidi="he-IL"/>
         </w:rPr>
       </w:pPr>
       <w:r>
+        <w:rPr>
+          <w:rFonts w:hint="cs"/>
+          <w:b w:val="0"/>
+          <w:bCs w:val="0"/>
+          <w:sz w:val="24"/>
+          <w:szCs w:val="24"/>
+          <w:rtl/>
+          <w:lang w:bidi="he-IL"/>
+        </w:rPr>
+        <w:t xml:space="preserve">שם האפליקציה </w:t>
+      </w:r>
+      <w:r>
+        <w:rPr>
+          <w:b w:val="0"/>
+          <w:bCs w:val="0"/>
+          <w:sz w:val="24"/>
+          <w:szCs w:val="24"/>
+          <w:lang w:bidi="he-IL"/>
+        </w:rPr>
+        <w:t xml:space="preserve">My </w:t>
+      </w:r>
+      <w:proofErr w:type="spellStart"/>
+      <w:r>
+        <w:rPr>
+          <w:b w:val="0"/>
+          <w:bCs w:val="0"/>
+          <w:sz w:val="24"/>
+          <w:szCs w:val="24"/>
+          <w:lang w:bidi="he-IL"/>
+        </w:rPr>
+        <w:t>Tiktek</w:t>
+      </w:r>
+      <w:proofErr w:type="spellEnd"/>
+    </w:p>
+    <w:p>
+      <w:pPr>
+        <w:bidi/>
         <w:rPr>
           <w:sz w:val="52"/>
           <w:szCs w:val="52"/>
           <w:rtl/>
           <w:lang w:bidi="he-IL"/>
         </w:rPr>
-        <w:tab/>
+      </w:pPr>
+    </w:p>
+    <w:p>
+      <w:pPr>
+        <w:bidi/>
+        <w:rPr>
+          <w:rFonts w:ascii="Arial" w:eastAsia="David" w:hAnsi="Arial" w:cs="Arial"/>
+          <w:b w:val="0"/>
+          <w:bCs w:val="0"/>
+          <w:color w:val="auto"/>
+          <w:sz w:val="24"/>
+          <w:szCs w:val="24"/>
+          <w:rtl/>
+          <w:lang w:bidi="he-IL"/>
+        </w:rPr>
+      </w:pPr>
+      <w:r>
+        <w:rPr>
+          <w:rFonts w:ascii="Arial" w:eastAsia="David" w:hAnsi="Arial" w:cs="Arial"/>
+          <w:b w:val="0"/>
+          <w:bCs w:val="0"/>
+          <w:color w:val="auto"/>
+          <w:sz w:val="24"/>
+          <w:szCs w:val="24"/>
+          <w:u w:val="single"/>
+          <w:rtl/>
+          <w:lang w:bidi="he-IL"/>
+        </w:rPr>
+        <w:t>תיאור</w:t>
       </w:r>
       <w:r>
+        <w:rPr>
+          <w:rFonts w:ascii="Arial" w:eastAsia="David" w:hAnsi="Arial" w:cs="Arial"/>
+          <w:b w:val="0"/>
+          <w:bCs w:val="0"/>
+          <w:color w:val="auto"/>
+          <w:sz w:val="24"/>
+          <w:szCs w:val="24"/>
+          <w:u w:val="single"/>
+          <w:rtl/>
+        </w:rPr>
+        <w:t xml:space="preserve"> </w:t>
+      </w:r>
+      <w:r>
+        <w:rPr>
+          <w:rFonts w:ascii="Arial" w:eastAsia="David" w:hAnsi="Arial" w:cs="Arial"/>
+          <w:b w:val="0"/>
+          <w:bCs w:val="0"/>
+          <w:color w:val="auto"/>
+          <w:sz w:val="24"/>
+          <w:szCs w:val="24"/>
+          <w:u w:val="single"/>
+          <w:rtl/>
+          <w:lang w:bidi="he-IL"/>
+        </w:rPr>
+        <w:t>האפליקציה</w:t>
+      </w:r>
+      <w:r>
+        <w:rPr>
+          <w:rFonts w:ascii="Arial" w:eastAsia="David" w:hAnsi="Arial" w:cs="Arial"/>
+          <w:b w:val="0"/>
+          <w:bCs w:val="0"/>
+          <w:color w:val="auto"/>
+          <w:sz w:val="24"/>
+          <w:szCs w:val="24"/>
+          <w:u w:val="single"/>
+          <w:rtl/>
+        </w:rPr>
+        <w:t>:</w:t>
+      </w:r>
+      <w:r>
+        <w:rPr>
+          <w:rFonts w:ascii="Arial" w:eastAsia="David" w:hAnsi="Arial" w:cs="Arial"/>
+          <w:b w:val="0"/>
+          <w:bCs w:val="0"/>
+          <w:color w:val="auto"/>
+          <w:sz w:val="24"/>
+          <w:szCs w:val="24"/>
+        </w:rPr>
+        <w:t xml:space="preserve"> </w:t>
+      </w:r>
+      <w:proofErr w:type="spellStart"/>
+      <w:r>
+        <w:rPr>
+          <w:rFonts w:ascii="Arial" w:eastAsia="David" w:hAnsi="Arial" w:cs="Arial"/>
+          <w:b w:val="0"/>
+          <w:bCs w:val="0"/>
+          <w:color w:val="auto"/>
+          <w:sz w:val="24"/>
+          <w:szCs w:val="24"/>
+        </w:rPr>
+        <w:t>MyTiktek</w:t>
+      </w:r>
+      <w:proofErr w:type="spellEnd"/>
+      <w:r>
+        <w:rPr>
+          <w:rFonts w:ascii="Arial" w:eastAsia="David" w:hAnsi="Arial" w:cs="Arial"/>
+          <w:b w:val="0"/>
+          <w:bCs w:val="0"/>
+          <w:color w:val="auto"/>
+          <w:sz w:val="24"/>
+          <w:szCs w:val="24"/>
+        </w:rPr>
+        <w:t xml:space="preserve"> </w:t>
+      </w:r>
+      <w:r>
+        <w:rPr>
+          <w:rFonts w:ascii="Arial" w:eastAsia="David" w:hAnsi="Arial" w:cs="Arial"/>
+          <w:b w:val="0"/>
+          <w:bCs w:val="0"/>
+          <w:color w:val="auto"/>
+          <w:sz w:val="24"/>
+          <w:szCs w:val="24"/>
+          <w:rtl/>
+          <w:lang w:bidi="he-IL"/>
+        </w:rPr>
+        <w:t xml:space="preserve"> הינה אפליקציה שנועדה לעזור לתלמידים בשיעורי הבית בכך שמכילה פתרונות </w:t>
+      </w:r>
+      <w:proofErr w:type="spellStart"/>
+      <w:r>
+        <w:rPr>
+          <w:rFonts w:ascii="Arial" w:eastAsia="David" w:hAnsi="Arial" w:cs="Arial"/>
+          <w:b w:val="0"/>
+          <w:bCs w:val="0"/>
+          <w:color w:val="auto"/>
+          <w:sz w:val="24"/>
+          <w:szCs w:val="24"/>
+          <w:rtl/>
+          <w:lang w:bidi="he-IL"/>
+        </w:rPr>
+        <w:t>ממגון</w:t>
+      </w:r>
+      <w:proofErr w:type="spellEnd"/>
+      <w:r>
+        <w:rPr>
+          <w:rFonts w:ascii="Arial" w:eastAsia="David" w:hAnsi="Arial" w:cs="Arial"/>
+          <w:b w:val="0"/>
+          <w:bCs w:val="0"/>
+          <w:color w:val="auto"/>
+          <w:sz w:val="24"/>
+          <w:szCs w:val="24"/>
+          <w:rtl/>
+          <w:lang w:bidi="he-IL"/>
+        </w:rPr>
+        <w:t xml:space="preserve"> ספרים של מגוון מקצועות.</w:t>
+      </w:r>
+    </w:p>
+    <w:p>
+      <w:pPr>
+        <w:bidi/>
+        <w:rPr>
+          <w:rFonts w:ascii="Arial" w:eastAsia="David" w:hAnsi="Arial" w:cs="Arial"/>
+          <w:b w:val="0"/>
+          <w:bCs w:val="0"/>
+          <w:color w:val="auto"/>
+          <w:sz w:val="24"/>
+          <w:szCs w:val="24"/>
+        </w:rPr>
+      </w:pPr>
+      <w:r>
+        <w:rPr>
+          <w:rFonts w:ascii="Arial" w:eastAsia="David" w:hAnsi="Arial" w:cs="Arial"/>
+          <w:b w:val="0"/>
+          <w:bCs w:val="0"/>
+          <w:color w:val="auto"/>
+          <w:sz w:val="24"/>
+          <w:szCs w:val="24"/>
+          <w:rtl/>
+          <w:lang w:bidi="he-IL"/>
+        </w:rPr>
+        <w:t xml:space="preserve">באפליקציה ישנה אפשרות לשוטט בין המקצועות והספרים השונים, לבחור מספרי עמוד ושאלות ולקבל את הפתרון מהשרת, כניסה לחשבון קיים ויצירת חשבון חדש </w:t>
+      </w:r>
+      <w:proofErr w:type="spellStart"/>
+      <w:r>
+        <w:rPr>
+          <w:rFonts w:ascii="Arial" w:eastAsia="David" w:hAnsi="Arial" w:cs="Arial"/>
+          <w:b w:val="0"/>
+          <w:bCs w:val="0"/>
+          <w:color w:val="auto"/>
+          <w:sz w:val="24"/>
+          <w:szCs w:val="24"/>
+          <w:rtl/>
+          <w:lang w:bidi="he-IL"/>
+        </w:rPr>
+        <w:t>באפלקיציה</w:t>
+      </w:r>
+      <w:proofErr w:type="spellEnd"/>
+      <w:r>
+        <w:rPr>
+          <w:rFonts w:ascii="Arial" w:eastAsia="David" w:hAnsi="Arial" w:cs="Arial"/>
+          <w:b w:val="0"/>
+          <w:bCs w:val="0"/>
+          <w:color w:val="auto"/>
+          <w:sz w:val="24"/>
+          <w:szCs w:val="24"/>
+          <w:rtl/>
+          <w:lang w:bidi="he-IL"/>
+        </w:rPr>
+        <w:t>, העלאת פתרונות ודירוג פתרונות של משתמשים אחרים.</w:t>
+      </w:r>
+      <w:r>
+        <w:rPr>
+          <w:rFonts w:ascii="Arial" w:eastAsia="David" w:hAnsi="Arial" w:cs="Arial"/>
+          <w:b w:val="0"/>
+          <w:bCs w:val="0"/>
+          <w:color w:val="auto"/>
+          <w:sz w:val="24"/>
+          <w:szCs w:val="24"/>
+          <w:rtl/>
+        </w:rPr>
+        <w:t xml:space="preserve"> </w:t>
+      </w:r>
+    </w:p>
+    <w:p>
+      <w:pPr>
+        <w:bidi/>
+        <w:rPr>
+          <w:rFonts w:ascii="Arial" w:eastAsia="David" w:hAnsi="Arial" w:cs="Arial"/>
+          <w:b w:val="0"/>
+          <w:bCs w:val="0"/>
+          <w:color w:val="auto"/>
+          <w:sz w:val="24"/>
+          <w:szCs w:val="24"/>
+        </w:rPr>
+      </w:pPr>
+    </w:p>
+    <w:p>
+      <w:pPr>
+        <w:bidi/>
+        <w:rPr>
+          <w:rFonts w:ascii="Arial" w:eastAsia="David" w:hAnsi="Arial" w:cs="Arial"/>
+          <w:b w:val="0"/>
+          <w:bCs w:val="0"/>
+          <w:color w:val="auto"/>
+          <w:sz w:val="24"/>
+          <w:szCs w:val="24"/>
+        </w:rPr>
+      </w:pPr>
+      <w:r>
+        <w:rPr>
+          <w:rFonts w:ascii="Arial" w:eastAsia="David" w:hAnsi="Arial" w:cs="Arial"/>
+          <w:b w:val="0"/>
+          <w:bCs w:val="0"/>
+          <w:color w:val="auto"/>
+          <w:sz w:val="24"/>
+          <w:szCs w:val="24"/>
+          <w:u w:val="single"/>
+          <w:rtl/>
+          <w:lang w:bidi="he-IL"/>
+        </w:rPr>
+        <w:t>מטרת</w:t>
+      </w:r>
+      <w:r>
+        <w:rPr>
+          <w:rFonts w:ascii="Arial" w:eastAsia="David" w:hAnsi="Arial" w:cs="Arial"/>
+          <w:b w:val="0"/>
+          <w:bCs w:val="0"/>
+          <w:color w:val="auto"/>
+          <w:sz w:val="24"/>
+          <w:szCs w:val="24"/>
+          <w:u w:val="single"/>
+          <w:rtl/>
+        </w:rPr>
+        <w:t xml:space="preserve"> </w:t>
+      </w:r>
+      <w:r>
+        <w:rPr>
+          <w:rFonts w:ascii="Arial" w:eastAsia="David" w:hAnsi="Arial" w:cs="Arial"/>
+          <w:b w:val="0"/>
+          <w:bCs w:val="0"/>
+          <w:color w:val="auto"/>
+          <w:sz w:val="24"/>
+          <w:szCs w:val="24"/>
+          <w:u w:val="single"/>
+          <w:rtl/>
+          <w:lang w:bidi="he-IL"/>
+        </w:rPr>
+        <w:t>האפליקציה</w:t>
+      </w:r>
+      <w:r>
+        <w:rPr>
+          <w:rFonts w:ascii="Arial" w:eastAsia="David" w:hAnsi="Arial" w:cs="Arial"/>
+          <w:b w:val="0"/>
+          <w:bCs w:val="0"/>
+          <w:color w:val="auto"/>
+          <w:sz w:val="24"/>
+          <w:szCs w:val="24"/>
+          <w:u w:val="single"/>
+          <w:rtl/>
+        </w:rPr>
+        <w:t>:</w:t>
+      </w:r>
+      <w:r>
+        <w:rPr>
+          <w:rFonts w:ascii="Arial" w:eastAsia="David" w:hAnsi="Arial" w:cs="Arial"/>
+          <w:b w:val="0"/>
+          <w:bCs w:val="0"/>
+          <w:color w:val="auto"/>
+          <w:sz w:val="24"/>
+          <w:szCs w:val="24"/>
+          <w:rtl/>
+        </w:rPr>
+        <w:t xml:space="preserve"> </w:t>
+      </w:r>
+      <w:r>
+        <w:rPr>
+          <w:rFonts w:ascii="Arial" w:eastAsia="David" w:hAnsi="Arial" w:cs="Arial"/>
+          <w:b w:val="0"/>
+          <w:bCs w:val="0"/>
+          <w:color w:val="auto"/>
+          <w:sz w:val="24"/>
+          <w:szCs w:val="24"/>
+          <w:rtl/>
+          <w:lang w:bidi="he-IL"/>
+        </w:rPr>
+        <w:t>האפליקציה</w:t>
+      </w:r>
+      <w:r>
+        <w:rPr>
+          <w:rFonts w:ascii="Arial" w:eastAsia="David" w:hAnsi="Arial" w:cs="Arial"/>
+          <w:b w:val="0"/>
+          <w:bCs w:val="0"/>
+          <w:color w:val="auto"/>
+          <w:sz w:val="24"/>
+          <w:szCs w:val="24"/>
+          <w:rtl/>
+        </w:rPr>
+        <w:t xml:space="preserve"> </w:t>
+      </w:r>
+      <w:r>
+        <w:rPr>
+          <w:rFonts w:ascii="Arial" w:eastAsia="David" w:hAnsi="Arial" w:cs="Arial"/>
+          <w:b w:val="0"/>
+          <w:bCs w:val="0"/>
+          <w:color w:val="auto"/>
+          <w:sz w:val="24"/>
+          <w:szCs w:val="24"/>
+          <w:rtl/>
+          <w:lang w:bidi="he-IL"/>
+        </w:rPr>
+        <w:t>נועדה</w:t>
+      </w:r>
+      <w:r>
+        <w:rPr>
+          <w:rFonts w:ascii="Arial" w:eastAsia="David" w:hAnsi="Arial" w:cs="Arial"/>
+          <w:b w:val="0"/>
+          <w:bCs w:val="0"/>
+          <w:color w:val="auto"/>
+          <w:sz w:val="24"/>
+          <w:szCs w:val="24"/>
+          <w:rtl/>
+        </w:rPr>
+        <w:t xml:space="preserve"> </w:t>
+      </w:r>
+      <w:r>
+        <w:rPr>
+          <w:rFonts w:ascii="Arial" w:eastAsia="David" w:hAnsi="Arial" w:cs="Arial"/>
+          <w:b w:val="0"/>
+          <w:bCs w:val="0"/>
+          <w:color w:val="auto"/>
+          <w:sz w:val="24"/>
+          <w:szCs w:val="24"/>
+          <w:rtl/>
+          <w:lang w:bidi="he-IL"/>
+        </w:rPr>
+        <w:t>לתת</w:t>
+      </w:r>
+      <w:r>
+        <w:rPr>
+          <w:rFonts w:ascii="Arial" w:eastAsia="David" w:hAnsi="Arial" w:cs="Arial"/>
+          <w:b w:val="0"/>
+          <w:bCs w:val="0"/>
+          <w:color w:val="auto"/>
+          <w:sz w:val="24"/>
+          <w:szCs w:val="24"/>
+          <w:rtl/>
+        </w:rPr>
+        <w:t xml:space="preserve"> </w:t>
+      </w:r>
+      <w:r>
+        <w:rPr>
+          <w:rFonts w:ascii="Arial" w:eastAsia="David" w:hAnsi="Arial" w:cs="Arial"/>
+          <w:b w:val="0"/>
+          <w:bCs w:val="0"/>
+          <w:color w:val="auto"/>
+          <w:sz w:val="24"/>
+          <w:szCs w:val="24"/>
+          <w:rtl/>
+          <w:lang w:bidi="he-IL"/>
+        </w:rPr>
+        <w:t>אפשרות</w:t>
+      </w:r>
+      <w:r>
+        <w:rPr>
+          <w:rFonts w:ascii="Arial" w:eastAsia="David" w:hAnsi="Arial" w:cs="Arial"/>
+          <w:b w:val="0"/>
+          <w:bCs w:val="0"/>
+          <w:color w:val="auto"/>
+          <w:sz w:val="24"/>
+          <w:szCs w:val="24"/>
+          <w:rtl/>
+        </w:rPr>
+        <w:t xml:space="preserve"> </w:t>
+      </w:r>
+      <w:r>
+        <w:rPr>
+          <w:rFonts w:ascii="Arial" w:eastAsia="David" w:hAnsi="Arial" w:cs="Arial"/>
+          <w:b w:val="0"/>
+          <w:bCs w:val="0"/>
+          <w:color w:val="auto"/>
+          <w:sz w:val="24"/>
+          <w:szCs w:val="24"/>
+          <w:rtl/>
+          <w:lang w:bidi="he-IL"/>
+        </w:rPr>
+        <w:t>לתלמידים ללמוד מ</w:t>
+      </w:r>
+      <w:r>
+        <w:rPr>
+          <w:rFonts w:ascii="Arial" w:eastAsia="David" w:hAnsi="Arial" w:cs="Arial" w:hint="cs"/>
+          <w:b w:val="0"/>
+          <w:bCs w:val="0"/>
+          <w:color w:val="auto"/>
+          <w:sz w:val="24"/>
+          <w:szCs w:val="24"/>
+          <w:rtl/>
+          <w:lang w:bidi="he-IL"/>
+        </w:rPr>
+        <w:t xml:space="preserve">פתרונות של </w:t>
+      </w:r>
+      <w:r>
+        <w:rPr>
+          <w:rFonts w:ascii="Arial" w:eastAsia="David" w:hAnsi="Arial" w:cs="Arial"/>
+          <w:b w:val="0"/>
+          <w:bCs w:val="0"/>
+          <w:color w:val="auto"/>
+          <w:sz w:val="24"/>
+          <w:szCs w:val="24"/>
+          <w:rtl/>
+          <w:lang w:bidi="he-IL"/>
+        </w:rPr>
+        <w:t>שיעורי בית אותם לא עלה בידם לפתור</w:t>
+      </w:r>
+      <w:r>
+        <w:rPr>
+          <w:rFonts w:ascii="Arial" w:eastAsia="David" w:hAnsi="Arial" w:cs="Arial"/>
+          <w:b w:val="0"/>
+          <w:bCs w:val="0"/>
+          <w:color w:val="auto"/>
+          <w:sz w:val="24"/>
+          <w:szCs w:val="24"/>
+          <w:rtl/>
+        </w:rPr>
+        <w:t xml:space="preserve"> </w:t>
+      </w:r>
+    </w:p>
+    <w:p>
+      <w:pPr>
+        <w:bidi/>
+        <w:rPr>
+          <w:rFonts w:ascii="Arial" w:eastAsia="David" w:hAnsi="Arial" w:cs="Arial"/>
+          <w:b w:val="0"/>
+          <w:bCs w:val="0"/>
+          <w:color w:val="auto"/>
+          <w:sz w:val="24"/>
+          <w:szCs w:val="24"/>
+        </w:rPr>
+      </w:pPr>
+    </w:p>
+    <w:p>
+      <w:pPr>
+        <w:bidi/>
+        <w:rPr>
+          <w:rFonts w:ascii="Arial" w:eastAsia="David" w:hAnsi="Arial" w:cs="Arial"/>
+          <w:b w:val="0"/>
+          <w:bCs w:val="0"/>
+          <w:color w:val="auto"/>
+          <w:sz w:val="24"/>
+          <w:szCs w:val="24"/>
+        </w:rPr>
+      </w:pPr>
+      <w:r>
+        <w:rPr>
+          <w:rFonts w:ascii="Arial" w:eastAsia="David" w:hAnsi="Arial" w:cs="Arial"/>
+          <w:b w:val="0"/>
+          <w:bCs w:val="0"/>
+          <w:color w:val="auto"/>
+          <w:sz w:val="24"/>
+          <w:szCs w:val="24"/>
+          <w:u w:val="single"/>
+          <w:rtl/>
+          <w:lang w:bidi="he-IL"/>
+        </w:rPr>
+        <w:t>קהל</w:t>
+      </w:r>
+      <w:r>
+        <w:rPr>
+          <w:rFonts w:ascii="Arial" w:eastAsia="David" w:hAnsi="Arial" w:cs="Arial"/>
+          <w:b w:val="0"/>
+          <w:bCs w:val="0"/>
+          <w:color w:val="auto"/>
+          <w:sz w:val="24"/>
+          <w:szCs w:val="24"/>
+          <w:u w:val="single"/>
+          <w:rtl/>
+        </w:rPr>
+        <w:t xml:space="preserve"> </w:t>
+      </w:r>
+      <w:r>
+        <w:rPr>
+          <w:rFonts w:ascii="Arial" w:eastAsia="David" w:hAnsi="Arial" w:cs="Arial"/>
+          <w:b w:val="0"/>
+          <w:bCs w:val="0"/>
+          <w:color w:val="auto"/>
+          <w:sz w:val="24"/>
+          <w:szCs w:val="24"/>
+          <w:u w:val="single"/>
+          <w:rtl/>
+          <w:lang w:bidi="he-IL"/>
+        </w:rPr>
+        <w:t>יעד</w:t>
+      </w:r>
+      <w:r>
+        <w:rPr>
+          <w:rFonts w:ascii="Arial" w:eastAsia="David" w:hAnsi="Arial" w:cs="Arial"/>
+          <w:b w:val="0"/>
+          <w:bCs w:val="0"/>
+          <w:color w:val="auto"/>
+          <w:sz w:val="24"/>
+          <w:szCs w:val="24"/>
+          <w:u w:val="single"/>
+          <w:rtl/>
+        </w:rPr>
+        <w:t>:</w:t>
+      </w:r>
+      <w:r>
+        <w:rPr>
+          <w:rFonts w:ascii="Arial" w:eastAsia="David" w:hAnsi="Arial" w:cs="Arial"/>
+          <w:b w:val="0"/>
+          <w:bCs w:val="0"/>
+          <w:color w:val="auto"/>
+          <w:sz w:val="24"/>
+          <w:szCs w:val="24"/>
+          <w:rtl/>
+        </w:rPr>
+        <w:t xml:space="preserve"> </w:t>
+      </w:r>
+      <w:r>
+        <w:rPr>
+          <w:rFonts w:ascii="Arial" w:eastAsia="David" w:hAnsi="Arial" w:cs="Arial"/>
+          <w:b w:val="0"/>
+          <w:bCs w:val="0"/>
+          <w:color w:val="auto"/>
+          <w:sz w:val="24"/>
+          <w:szCs w:val="24"/>
+          <w:rtl/>
+          <w:lang w:bidi="he-IL"/>
+        </w:rPr>
+        <w:t>האפליקציה</w:t>
+      </w:r>
+      <w:r>
+        <w:rPr>
+          <w:rFonts w:ascii="Arial" w:eastAsia="David" w:hAnsi="Arial" w:cs="Arial"/>
+          <w:b w:val="0"/>
+          <w:bCs w:val="0"/>
+          <w:color w:val="auto"/>
+          <w:sz w:val="24"/>
+          <w:szCs w:val="24"/>
+          <w:rtl/>
+        </w:rPr>
+        <w:t xml:space="preserve"> </w:t>
+      </w:r>
+      <w:r>
+        <w:rPr>
+          <w:rFonts w:ascii="Arial" w:eastAsia="David" w:hAnsi="Arial" w:cs="Arial"/>
+          <w:b w:val="0"/>
+          <w:bCs w:val="0"/>
+          <w:color w:val="auto"/>
+          <w:sz w:val="24"/>
+          <w:szCs w:val="24"/>
+          <w:rtl/>
+          <w:lang w:bidi="he-IL"/>
+        </w:rPr>
+        <w:t>מיועדת</w:t>
+      </w:r>
+      <w:r>
+        <w:rPr>
+          <w:rFonts w:ascii="Arial" w:eastAsia="David" w:hAnsi="Arial" w:cs="Arial"/>
+          <w:b w:val="0"/>
+          <w:bCs w:val="0"/>
+          <w:color w:val="auto"/>
+          <w:sz w:val="24"/>
+          <w:szCs w:val="24"/>
+          <w:rtl/>
+        </w:rPr>
+        <w:t xml:space="preserve"> </w:t>
+      </w:r>
+      <w:r>
+        <w:rPr>
+          <w:rFonts w:ascii="Arial" w:eastAsia="David" w:hAnsi="Arial" w:cs="Arial"/>
+          <w:b w:val="0"/>
+          <w:bCs w:val="0"/>
+          <w:color w:val="auto"/>
+          <w:sz w:val="24"/>
+          <w:szCs w:val="24"/>
+          <w:rtl/>
+          <w:lang w:bidi="he-IL"/>
+        </w:rPr>
+        <w:t>לכל</w:t>
+      </w:r>
+      <w:r>
+        <w:rPr>
+          <w:rFonts w:ascii="Arial" w:eastAsia="David" w:hAnsi="Arial" w:cs="Arial"/>
+          <w:b w:val="0"/>
+          <w:bCs w:val="0"/>
+          <w:color w:val="auto"/>
+          <w:sz w:val="24"/>
+          <w:szCs w:val="24"/>
+          <w:rtl/>
+        </w:rPr>
+        <w:t xml:space="preserve"> </w:t>
+      </w:r>
+      <w:r>
+        <w:rPr>
+          <w:rFonts w:ascii="Arial" w:eastAsia="David" w:hAnsi="Arial" w:cs="Arial"/>
+          <w:b w:val="0"/>
+          <w:bCs w:val="0"/>
+          <w:color w:val="auto"/>
+          <w:sz w:val="24"/>
+          <w:szCs w:val="24"/>
+          <w:rtl/>
+          <w:lang w:bidi="he-IL"/>
+        </w:rPr>
+        <w:t>תלמידים בעלי טלפון חכם שברצונם לצפות בפתרונות שיעורי הבית במגוון מקצועות.</w:t>
+      </w:r>
+      <w:bookmarkStart w:id="1" w:name="_GoBack"/>
+      <w:bookmarkEnd w:id="1"/>
+    </w:p>
+    <w:p>
+      <w:pPr>
+        <w:tabs>
+          <w:tab w:val="left" w:pos="1637"/>
+        </w:tabs>
+        <w:bidi/>
         <w:rPr>
           <w:rFonts w:hint="cs"/>
           <w:sz w:val="52"/>
@@ -2530,8 +3251,7 @@
           <w:rtl/>
           <w:lang w:bidi="he-IL"/>
         </w:rPr>
-        <w:t>...</w:t>
-      </w:r>
+      </w:pPr>
     </w:p>
     <w:tbl>
       <w:tblPr>
@@ -3785,7 +4505,7 @@
                           <pic:cNvPicPr/>
                         </pic:nvPicPr>
                         <pic:blipFill>
-                          <a:blip r:embed="rId11"/>
+                          <a:blip r:embed="rId12"/>
                           <a:stretch>
                             <a:fillRect/>
                           </a:stretch>
@@ -3853,7 +4573,7 @@
                           <pic:cNvPicPr/>
                         </pic:nvPicPr>
                         <pic:blipFill>
-                          <a:blip r:embed="rId12"/>
+                          <a:blip r:embed="rId13"/>
                           <a:stretch>
                             <a:fillRect/>
                           </a:stretch>
@@ -4608,7 +5328,7 @@
                     <pic:cNvPicPr/>
                   </pic:nvPicPr>
                   <pic:blipFill>
-                    <a:blip r:embed="rId13"/>
+                    <a:blip r:embed="rId14"/>
                     <a:stretch>
                       <a:fillRect/>
                     </a:stretch>
@@ -4665,7 +5385,7 @@
                     <pic:cNvPicPr/>
                   </pic:nvPicPr>
                   <pic:blipFill>
-                    <a:blip r:embed="rId14"/>
+                    <a:blip r:embed="rId15"/>
                     <a:stretch>
                       <a:fillRect/>
                     </a:stretch>
@@ -4727,7 +5447,7 @@
                     <pic:cNvPicPr/>
                   </pic:nvPicPr>
                   <pic:blipFill>
-                    <a:blip r:embed="rId15"/>
+                    <a:blip r:embed="rId16"/>
                     <a:stretch>
                       <a:fillRect/>
                     </a:stretch>
@@ -5713,17 +6433,7 @@
           <w:szCs w:val="24"/>
           <w:lang w:bidi="he-IL"/>
         </w:rPr>
-        <w:t>Login</w:t>
-      </w:r>
-      <w:r>
-        <w:rPr>
-          <w:rFonts w:ascii="Arial" w:hAnsi="Arial" w:cs="Arial"/>
-          <w:color w:val="auto"/>
-          <w:sz w:val="24"/>
-          <w:szCs w:val="24"/>
-          <w:lang w:bidi="he-IL"/>
-        </w:rPr>
-        <w:t>Activity</w:t>
+        <w:t>LoginActivity</w:t>
       </w:r>
       <w:proofErr w:type="spellEnd"/>
     </w:p>
@@ -5786,17 +6496,7 @@
           <w:szCs w:val="24"/>
           <w:lang w:bidi="he-IL"/>
         </w:rPr>
-        <w:t>Main</w:t>
-      </w:r>
-      <w:r>
-        <w:rPr>
-          <w:rFonts w:ascii="Arial" w:hAnsi="Arial" w:cs="Arial"/>
-          <w:color w:val="auto"/>
-          <w:sz w:val="24"/>
-          <w:szCs w:val="24"/>
-          <w:lang w:bidi="he-IL"/>
-        </w:rPr>
-        <w:t>Activity</w:t>
+        <w:t>MainActivity</w:t>
       </w:r>
       <w:proofErr w:type="spellEnd"/>
     </w:p>
@@ -5874,17 +6574,7 @@
           <w:szCs w:val="24"/>
           <w:lang w:bidi="he-IL"/>
         </w:rPr>
-        <w:t>ShowProfile</w:t>
-      </w:r>
-      <w:r>
-        <w:rPr>
-          <w:rFonts w:ascii="Arial" w:hAnsi="Arial" w:cs="Arial"/>
-          <w:color w:val="auto"/>
-          <w:sz w:val="24"/>
-          <w:szCs w:val="24"/>
-          <w:lang w:bidi="he-IL"/>
-        </w:rPr>
-        <w:t>Activity</w:t>
+        <w:t>ShowProfileActivity</w:t>
       </w:r>
       <w:proofErr w:type="spellEnd"/>
     </w:p>
@@ -7614,16 +8304,7 @@
           <w:sz w:val="24"/>
           <w:szCs w:val="24"/>
         </w:rPr>
-        <w:t>Servic</w:t>
-      </w:r>
-      <w:r>
-        <w:rPr>
-          <w:rFonts w:ascii="Arial" w:hAnsi="Arial" w:cs="Arial"/>
-          <w:color w:val="auto"/>
-          <w:sz w:val="24"/>
-          <w:szCs w:val="24"/>
-        </w:rPr>
-        <w:t>e</w:t>
+        <w:t>Service</w:t>
       </w:r>
       <w:r>
         <w:rPr>
@@ -8142,31 +8823,7 @@
           <w:rtl/>
           <w:lang w:bidi="he-IL"/>
         </w:rPr>
-        <w:t>שמירת היסטורית הפתרונ</w:t>
-      </w:r>
-      <w:r>
-        <w:rPr>
-          <w:rFonts w:hint="cs"/>
-          <w:b w:val="0"/>
-          <w:bCs w:val="0"/>
-          <w:sz w:val="24"/>
-          <w:szCs w:val="24"/>
-          <w:rtl/>
-          <w:lang w:bidi="he-IL"/>
-        </w:rPr>
-        <w:t>ו</w:t>
-      </w:r>
-      <w:r>
-        <w:rPr>
-          <w:rFonts w:hint="cs"/>
-          <w:b w:val="0"/>
-          <w:bCs w:val="0"/>
-          <w:sz w:val="24"/>
-          <w:szCs w:val="24"/>
-          <w:rtl/>
-          <w:lang w:bidi="he-IL"/>
-        </w:rPr>
-        <w:t>ת</w:t>
+        <w:t>שמירת היסטורית הפתרונות</w:t>
       </w:r>
     </w:p>
     <w:p>
@@ -8360,7 +9017,7 @@
                     <pic:cNvPicPr/>
                   </pic:nvPicPr>
                   <pic:blipFill>
-                    <a:blip r:embed="rId16"/>
+                    <a:blip r:embed="rId17"/>
                     <a:stretch>
                       <a:fillRect/>
                     </a:stretch>
@@ -8419,7 +9076,7 @@
                     <pic:cNvPicPr/>
                   </pic:nvPicPr>
                   <pic:blipFill>
-                    <a:blip r:embed="rId17"/>
+                    <a:blip r:embed="rId18"/>
                     <a:stretch>
                       <a:fillRect/>
                     </a:stretch>
@@ -8478,7 +9135,7 @@
                     <pic:cNvPicPr/>
                   </pic:nvPicPr>
                   <pic:blipFill>
-                    <a:blip r:embed="rId18"/>
+                    <a:blip r:embed="rId19"/>
                     <a:stretch>
                       <a:fillRect/>
                     </a:stretch>
@@ -8549,19 +9206,7 @@
           <w:rtl/>
           <w:lang w:bidi="he-IL"/>
         </w:rPr>
-        <w:t xml:space="preserve"> </w:t>
-      </w:r>
-      <w:r>
-        <w:rPr>
-          <w:rFonts w:hint="cs"/>
-          <w:b w:val="0"/>
-          <w:bCs w:val="0"/>
-          <w:sz w:val="24"/>
-          <w:szCs w:val="24"/>
-          <w:rtl/>
-          <w:lang w:bidi="he-IL"/>
-        </w:rPr>
-        <w:t>קבצי תמונות הפתרונות, כריכות הספרים וסמלי המקצועות</w:t>
+        <w:t xml:space="preserve"> קבצי תמונות הפתרונות, כריכות הספרים וסמלי המקצועות</w:t>
       </w:r>
       <w:r>
         <w:rPr>
@@ -8648,7 +9293,7 @@
                     <pic:cNvPicPr/>
                   </pic:nvPicPr>
                   <pic:blipFill>
-                    <a:blip r:embed="rId19"/>
+                    <a:blip r:embed="rId20"/>
                     <a:stretch>
                       <a:fillRect/>
                     </a:stretch>
@@ -8708,7 +9353,7 @@
                     <pic:cNvPicPr/>
                   </pic:nvPicPr>
                   <pic:blipFill>
-                    <a:blip r:embed="rId19"/>
+                    <a:blip r:embed="rId20"/>
                     <a:stretch>
                       <a:fillRect/>
                     </a:stretch>
@@ -8767,7 +9412,7 @@
                     <pic:cNvPicPr/>
                   </pic:nvPicPr>
                   <pic:blipFill>
-                    <a:blip r:embed="rId20"/>
+                    <a:blip r:embed="rId21"/>
                     <a:stretch>
                       <a:fillRect/>
                     </a:stretch>
@@ -8826,7 +9471,7 @@
                     <pic:cNvPicPr/>
                   </pic:nvPicPr>
                   <pic:blipFill>
-                    <a:blip r:embed="rId21"/>
+                    <a:blip r:embed="rId22"/>
                     <a:stretch>
                       <a:fillRect/>
                     </a:stretch>
@@ -8885,7 +9530,7 @@
                     <pic:cNvPicPr/>
                   </pic:nvPicPr>
                   <pic:blipFill>
-                    <a:blip r:embed="rId22"/>
+                    <a:blip r:embed="rId23"/>
                     <a:stretch>
                       <a:fillRect/>
                     </a:stretch>
@@ -8945,7 +9590,7 @@
                     <pic:cNvPicPr/>
                   </pic:nvPicPr>
                   <pic:blipFill>
-                    <a:blip r:embed="rId23"/>
+                    <a:blip r:embed="rId24"/>
                     <a:stretch>
                       <a:fillRect/>
                     </a:stretch>
@@ -9004,7 +9649,7 @@
                     <pic:cNvPicPr/>
                   </pic:nvPicPr>
                   <pic:blipFill>
-                    <a:blip r:embed="rId24"/>
+                    <a:blip r:embed="rId25"/>
                     <a:stretch>
                       <a:fillRect/>
                     </a:stretch>
@@ -9063,7 +9708,7 @@
                     <pic:cNvPicPr/>
                   </pic:nvPicPr>
                   <pic:blipFill>
-                    <a:blip r:embed="rId25"/>
+                    <a:blip r:embed="rId26"/>
                     <a:stretch>
                       <a:fillRect/>
                     </a:stretch>
@@ -9146,19 +9791,7 @@
           <w:rtl/>
           <w:lang w:bidi="he-IL"/>
         </w:rPr>
-        <w:t xml:space="preserve"> </w:t>
-      </w:r>
-      <w:r>
-        <w:rPr>
-          <w:rFonts w:hint="cs"/>
-          <w:b w:val="0"/>
-          <w:bCs w:val="0"/>
-          <w:sz w:val="24"/>
-          <w:szCs w:val="24"/>
-          <w:rtl/>
-          <w:lang w:bidi="he-IL"/>
-        </w:rPr>
-        <w:t>(</w:t>
+        <w:t xml:space="preserve"> (</w:t>
       </w:r>
       <w:proofErr w:type="spellStart"/>
       <w:r>
@@ -9246,7 +9879,7 @@
                     <pic:cNvPicPr/>
                   </pic:nvPicPr>
                   <pic:blipFill>
-                    <a:blip r:embed="rId26"/>
+                    <a:blip r:embed="rId27"/>
                     <a:stretch>
                       <a:fillRect/>
                     </a:stretch>
@@ -9837,7 +10470,7 @@
                     </pic:cNvPicPr>
                   </pic:nvPicPr>
                   <pic:blipFill>
-                    <a:blip r:embed="rId27">
+                    <a:blip r:embed="rId28">
                       <a:extLst>
                         <a:ext uri="{28A0092B-C50C-407E-A947-70E740481C1C}">
                           <a14:useLocalDpi xmlns:a14="http://schemas.microsoft.com/office/drawing/2010/main" val="0"/>
@@ -9991,10 +10624,7 @@
                               </w:rPr>
                             </w:pPr>
                             <w:r>
-                              <w:t>Main</w:t>
-                            </w:r>
-                            <w:r>
-                              <w:t xml:space="preserve"> Activity</w:t>
+                              <w:t>Main Activity</w:t>
                             </w:r>
                             <w:r>
                               <w:rPr>
@@ -10117,19 +10747,7 @@
                                 <w:rtl/>
                                 <w:lang w:bidi="he-IL"/>
                               </w:rPr>
-                              <w:t>ובפינה השמאלית לחזור למסך הבית שזהו המסך הנוכחי</w:t>
-                            </w:r>
-                            <w:r>
-                              <w:rPr>
-                                <w:rFonts w:ascii="Arial" w:hAnsi="Arial" w:cs="Arial" w:hint="cs"/>
-                                <w:b w:val="0"/>
-                                <w:bCs w:val="0"/>
-                                <w:sz w:val="24"/>
-                                <w:szCs w:val="24"/>
-                                <w:rtl/>
-                                <w:lang w:bidi="he-IL"/>
-                              </w:rPr>
-                              <w:t>.</w:t>
+                              <w:t>ובפינה השמאלית לחזור למסך הבית שזהו המסך הנוכחי.</w:t>
                             </w:r>
                           </w:p>
                           <w:p>
@@ -10262,10 +10880,7 @@
                         </w:rPr>
                       </w:pPr>
                       <w:r>
-                        <w:t>Main</w:t>
-                      </w:r>
-                      <w:r>
-                        <w:t xml:space="preserve"> Activity</w:t>
+                        <w:t>Main Activity</w:t>
                       </w:r>
                       <w:r>
                         <w:rPr>
@@ -10388,19 +11003,7 @@
                           <w:rtl/>
                           <w:lang w:bidi="he-IL"/>
                         </w:rPr>
-                        <w:t>ובפינה השמאלית לחזור למסך הבית שזהו המסך הנוכחי</w:t>
-                      </w:r>
-                      <w:r>
-                        <w:rPr>
-                          <w:rFonts w:ascii="Arial" w:hAnsi="Arial" w:cs="Arial" w:hint="cs"/>
-                          <w:b w:val="0"/>
-                          <w:bCs w:val="0"/>
-                          <w:sz w:val="24"/>
-                          <w:szCs w:val="24"/>
-                          <w:rtl/>
-                          <w:lang w:bidi="he-IL"/>
-                        </w:rPr>
-                        <w:t>.</w:t>
+                        <w:t>ובפינה השמאלית לחזור למסך הבית שזהו המסך הנוכחי.</w:t>
                       </w:r>
                     </w:p>
                     <w:p>
@@ -10532,7 +11135,7 @@
                     </pic:cNvPicPr>
                   </pic:nvPicPr>
                   <pic:blipFill>
-                    <a:blip r:embed="rId28">
+                    <a:blip r:embed="rId29">
                       <a:extLst>
                         <a:ext uri="{28A0092B-C50C-407E-A947-70E740481C1C}">
                           <a14:useLocalDpi xmlns:a14="http://schemas.microsoft.com/office/drawing/2010/main" val="0"/>
@@ -10893,7 +11496,7 @@
                     </pic:cNvPicPr>
                   </pic:nvPicPr>
                   <pic:blipFill>
-                    <a:blip r:embed="rId29" cstate="print">
+                    <a:blip r:embed="rId30" cstate="print">
                       <a:extLst>
                         <a:ext uri="{28A0092B-C50C-407E-A947-70E740481C1C}">
                           <a14:useLocalDpi xmlns:a14="http://schemas.microsoft.com/office/drawing/2010/main" val="0"/>
@@ -11006,10 +11609,7 @@
                               </w:rPr>
                             </w:pPr>
                             <w:r>
-                              <w:t>Register</w:t>
-                            </w:r>
-                            <w:r>
-                              <w:t xml:space="preserve"> Activity</w:t>
+                              <w:t>Register Activity</w:t>
                             </w:r>
                             <w:r>
                               <w:rPr>
@@ -11166,10 +11766,7 @@
                         </w:rPr>
                       </w:pPr>
                       <w:r>
-                        <w:t>Register</w:t>
-                      </w:r>
-                      <w:r>
-                        <w:t xml:space="preserve"> Activity</w:t>
+                        <w:t>Register Activity</w:t>
                       </w:r>
                       <w:r>
                         <w:rPr>
@@ -11333,7 +11930,7 @@
                     </pic:cNvPicPr>
                   </pic:nvPicPr>
                   <pic:blipFill>
-                    <a:blip r:embed="rId30" cstate="print">
+                    <a:blip r:embed="rId31" cstate="print">
                       <a:extLst>
                         <a:ext uri="{28A0092B-C50C-407E-A947-70E740481C1C}">
                           <a14:useLocalDpi xmlns:a14="http://schemas.microsoft.com/office/drawing/2010/main" val="0"/>
@@ -11607,10 +12204,7 @@
                               </w:rPr>
                             </w:pPr>
                             <w:r>
-                              <w:t>Login</w:t>
-                            </w:r>
-                            <w:r>
-                              <w:t xml:space="preserve"> Activity</w:t>
+                              <w:t>Login Activity</w:t>
                             </w:r>
                             <w:r>
                               <w:rPr>
@@ -11658,43 +12252,7 @@
                                 <w:rtl/>
                                 <w:lang w:bidi="he-IL"/>
                               </w:rPr>
-                              <w:t xml:space="preserve">מסך </w:t>
-                            </w:r>
-                            <w:r>
-                              <w:rPr>
-                                <w:rFonts w:ascii="Arial" w:hAnsi="Arial" w:cs="Arial" w:hint="cs"/>
-                                <w:b w:val="0"/>
-                                <w:bCs w:val="0"/>
-                                <w:sz w:val="24"/>
-                                <w:szCs w:val="24"/>
-                                <w:rtl/>
-                                <w:lang w:bidi="he-IL"/>
-                              </w:rPr>
-                              <w:t>התחברות לחשבון קיים</w:t>
-                            </w:r>
-                            <w:r>
-                              <w:rPr>
-                                <w:rFonts w:ascii="Arial" w:hAnsi="Arial" w:cs="Arial" w:hint="cs"/>
-                                <w:b w:val="0"/>
-                                <w:bCs w:val="0"/>
-                                <w:sz w:val="24"/>
-                                <w:szCs w:val="24"/>
-                                <w:rtl/>
-                                <w:lang w:bidi="he-IL"/>
-                              </w:rPr>
-                              <w:t xml:space="preserve"> חשבון וב</w:t>
-                            </w:r>
-                            <w:r>
-                              <w:rPr>
-                                <w:rFonts w:ascii="Arial" w:hAnsi="Arial" w:cs="Arial" w:hint="cs"/>
-                                <w:b w:val="0"/>
-                                <w:bCs w:val="0"/>
-                                <w:sz w:val="24"/>
-                                <w:szCs w:val="24"/>
-                                <w:rtl/>
-                                <w:lang w:bidi="he-IL"/>
-                              </w:rPr>
-                              <w:t xml:space="preserve">ו תיבות להכנסת </w:t>
+                              <w:t xml:space="preserve">מסך התחברות לחשבון קיים חשבון ובו תיבות להכנסת </w:t>
                             </w:r>
                             <w:proofErr w:type="spellStart"/>
                             <w:r>
@@ -11746,19 +12304,7 @@
                                 <w:rtl/>
                                 <w:lang w:bidi="he-IL"/>
                               </w:rPr>
-                              <w:t xml:space="preserve">ישנה אפשרות ליצור חשבון חדש </w:t>
-                            </w:r>
-                            <w:r>
-                              <w:rPr>
-                                <w:rFonts w:ascii="Arial" w:hAnsi="Arial" w:cs="Arial" w:hint="cs"/>
-                                <w:b w:val="0"/>
-                                <w:bCs w:val="0"/>
-                                <w:sz w:val="24"/>
-                                <w:szCs w:val="24"/>
-                                <w:rtl/>
-                                <w:lang w:bidi="he-IL"/>
-                              </w:rPr>
-                              <w:t>ו</w:t>
+                              <w:t>ישנה אפשרות ליצור חשבון חדש ו</w:t>
                             </w:r>
                             <w:r>
                               <w:rPr>
@@ -11769,18 +12315,7 @@
                                 <w:szCs w:val="24"/>
                                 <w:lang w:bidi="he-IL"/>
                               </w:rPr>
-                              <w:t>bar</w:t>
-                            </w:r>
-                            <w:r>
-                              <w:rPr>
-                                <w:rFonts w:ascii="Arial" w:hAnsi="Arial" w:cs="Arial"/>
-                                <w:b w:val="0"/>
-                                <w:bCs w:val="0"/>
-                                <w:sz w:val="24"/>
-                                <w:szCs w:val="24"/>
-                                <w:lang w:bidi="he-IL"/>
-                              </w:rPr>
-                              <w:t xml:space="preserve"> </w:t>
+                              <w:t xml:space="preserve">bar </w:t>
                             </w:r>
                             <w:r>
                               <w:rPr>
@@ -11826,10 +12361,7 @@
                         </w:rPr>
                       </w:pPr>
                       <w:r>
-                        <w:t>Login</w:t>
-                      </w:r>
-                      <w:r>
-                        <w:t xml:space="preserve"> Activity</w:t>
+                        <w:t>Login Activity</w:t>
                       </w:r>
                       <w:r>
                         <w:rPr>
@@ -11877,43 +12409,7 @@
                           <w:rtl/>
                           <w:lang w:bidi="he-IL"/>
                         </w:rPr>
-                        <w:t xml:space="preserve">מסך </w:t>
-                      </w:r>
-                      <w:r>
-                        <w:rPr>
-                          <w:rFonts w:ascii="Arial" w:hAnsi="Arial" w:cs="Arial" w:hint="cs"/>
-                          <w:b w:val="0"/>
-                          <w:bCs w:val="0"/>
-                          <w:sz w:val="24"/>
-                          <w:szCs w:val="24"/>
-                          <w:rtl/>
-                          <w:lang w:bidi="he-IL"/>
-                        </w:rPr>
-                        <w:t>התחברות לחשבון קיים</w:t>
-                      </w:r>
-                      <w:r>
-                        <w:rPr>
-                          <w:rFonts w:ascii="Arial" w:hAnsi="Arial" w:cs="Arial" w:hint="cs"/>
-                          <w:b w:val="0"/>
-                          <w:bCs w:val="0"/>
-                          <w:sz w:val="24"/>
-                          <w:szCs w:val="24"/>
-                          <w:rtl/>
-                          <w:lang w:bidi="he-IL"/>
-                        </w:rPr>
-                        <w:t xml:space="preserve"> חשבון וב</w:t>
-                      </w:r>
-                      <w:r>
-                        <w:rPr>
-                          <w:rFonts w:ascii="Arial" w:hAnsi="Arial" w:cs="Arial" w:hint="cs"/>
-                          <w:b w:val="0"/>
-                          <w:bCs w:val="0"/>
-                          <w:sz w:val="24"/>
-                          <w:szCs w:val="24"/>
-                          <w:rtl/>
-                          <w:lang w:bidi="he-IL"/>
-                        </w:rPr>
-                        <w:t xml:space="preserve">ו תיבות להכנסת </w:t>
+                        <w:t xml:space="preserve">מסך התחברות לחשבון קיים חשבון ובו תיבות להכנסת </w:t>
                       </w:r>
                       <w:proofErr w:type="spellStart"/>
                       <w:r>
@@ -11965,19 +12461,7 @@
                           <w:rtl/>
                           <w:lang w:bidi="he-IL"/>
                         </w:rPr>
-                        <w:t xml:space="preserve">ישנה אפשרות ליצור חשבון חדש </w:t>
-                      </w:r>
-                      <w:r>
-                        <w:rPr>
-                          <w:rFonts w:ascii="Arial" w:hAnsi="Arial" w:cs="Arial" w:hint="cs"/>
-                          <w:b w:val="0"/>
-                          <w:bCs w:val="0"/>
-                          <w:sz w:val="24"/>
-                          <w:szCs w:val="24"/>
-                          <w:rtl/>
-                          <w:lang w:bidi="he-IL"/>
-                        </w:rPr>
-                        <w:t>ו</w:t>
+                        <w:t>ישנה אפשרות ליצור חשבון חדש ו</w:t>
                       </w:r>
                       <w:r>
                         <w:rPr>
@@ -11988,18 +12472,7 @@
                           <w:szCs w:val="24"/>
                           <w:lang w:bidi="he-IL"/>
                         </w:rPr>
-                        <w:t>bar</w:t>
-                      </w:r>
-                      <w:r>
-                        <w:rPr>
-                          <w:rFonts w:ascii="Arial" w:hAnsi="Arial" w:cs="Arial"/>
-                          <w:b w:val="0"/>
-                          <w:bCs w:val="0"/>
-                          <w:sz w:val="24"/>
-                          <w:szCs w:val="24"/>
-                          <w:lang w:bidi="he-IL"/>
-                        </w:rPr>
-                        <w:t xml:space="preserve"> </w:t>
+                        <w:t xml:space="preserve">bar </w:t>
                       </w:r>
                       <w:r>
                         <w:rPr>
@@ -12044,7 +12517,7 @@
                     </pic:cNvPicPr>
                   </pic:nvPicPr>
                   <pic:blipFill>
-                    <a:blip r:embed="rId31" cstate="print">
+                    <a:blip r:embed="rId32" cstate="print">
                       <a:extLst>
                         <a:ext uri="{28A0092B-C50C-407E-A947-70E740481C1C}">
                           <a14:useLocalDpi xmlns:a14="http://schemas.microsoft.com/office/drawing/2010/main" val="0"/>
@@ -12131,7 +12604,7 @@
                     </pic:cNvPicPr>
                   </pic:nvPicPr>
                   <pic:blipFill>
-                    <a:blip r:embed="rId32" cstate="print">
+                    <a:blip r:embed="rId33" cstate="print">
                       <a:extLst>
                         <a:ext uri="{28A0092B-C50C-407E-A947-70E740481C1C}">
                           <a14:useLocalDpi xmlns:a14="http://schemas.microsoft.com/office/drawing/2010/main" val="0"/>
@@ -12224,10 +12697,7 @@
                               </w:rPr>
                             </w:pPr>
                             <w:r>
-                              <w:t>Show Profile</w:t>
-                            </w:r>
-                            <w:r>
-                              <w:t xml:space="preserve"> Activity</w:t>
+                              <w:t>Show Profile Activity</w:t>
                             </w:r>
                             <w:r>
                               <w:rPr>
@@ -12275,19 +12745,7 @@
                                 <w:rtl/>
                                 <w:lang w:bidi="he-IL"/>
                               </w:rPr>
-                              <w:t xml:space="preserve">מסך </w:t>
-                            </w:r>
-                            <w:r>
-                              <w:rPr>
-                                <w:rFonts w:ascii="Arial" w:hAnsi="Arial" w:cs="Arial" w:hint="cs"/>
-                                <w:b w:val="0"/>
-                                <w:bCs w:val="0"/>
-                                <w:sz w:val="24"/>
-                                <w:szCs w:val="24"/>
-                                <w:rtl/>
-                                <w:lang w:bidi="he-IL"/>
-                              </w:rPr>
-                              <w:t xml:space="preserve">המראה את פרטי החשבון באפליקציה, לאחר שלחצנו על כפתור </w:t>
+                              <w:t xml:space="preserve">מסך המראה את פרטי החשבון באפליקציה, לאחר שלחצנו על כפתור </w:t>
                             </w:r>
                             <w:proofErr w:type="spellStart"/>
                             <w:r>
@@ -12378,19 +12836,7 @@
                                 <w:rtl/>
                                 <w:lang w:bidi="he-IL"/>
                               </w:rPr>
-                              <w:t>כמו כן, ישנה אפשרות לערוך את הפרטים בהגדרות ו</w:t>
-                            </w:r>
-                            <w:r>
-                              <w:rPr>
-                                <w:rFonts w:ascii="Arial" w:hAnsi="Arial" w:cs="Arial" w:hint="cs"/>
-                                <w:b w:val="0"/>
-                                <w:bCs w:val="0"/>
-                                <w:sz w:val="24"/>
-                                <w:szCs w:val="24"/>
-                                <w:rtl/>
-                                <w:lang w:bidi="he-IL"/>
-                              </w:rPr>
-                              <w:t>להתנתק.</w:t>
+                              <w:t>כמו כן, ישנה אפשרות לערוך את הפרטים בהגדרות ולהתנתק.</w:t>
                             </w:r>
                           </w:p>
                           <w:p>
@@ -12439,19 +12885,7 @@
                                 <w:rtl/>
                                 <w:lang w:bidi="he-IL"/>
                               </w:rPr>
-                              <w:t xml:space="preserve"> עליון עם אפשרות לחזור למסך הבית ולעלות פתרון</w:t>
-                            </w:r>
-                            <w:r>
-                              <w:rPr>
-                                <w:rFonts w:ascii="Arial" w:hAnsi="Arial" w:cs="Arial" w:hint="cs"/>
-                                <w:b w:val="0"/>
-                                <w:bCs w:val="0"/>
-                                <w:sz w:val="24"/>
-                                <w:szCs w:val="24"/>
-                                <w:rtl/>
-                                <w:lang w:bidi="he-IL"/>
-                              </w:rPr>
-                              <w:t>.</w:t>
+                              <w:t xml:space="preserve"> עליון עם אפשרות לחזור למסך הבית ולעלות פתרון.</w:t>
                             </w:r>
                           </w:p>
                         </w:txbxContent>
@@ -12485,10 +12919,7 @@
                         </w:rPr>
                       </w:pPr>
                       <w:r>
-                        <w:t>Show Profile</w:t>
-                      </w:r>
-                      <w:r>
-                        <w:t xml:space="preserve"> Activity</w:t>
+                        <w:t>Show Profile Activity</w:t>
                       </w:r>
                       <w:r>
                         <w:rPr>
@@ -12536,19 +12967,7 @@
                           <w:rtl/>
                           <w:lang w:bidi="he-IL"/>
                         </w:rPr>
-                        <w:t xml:space="preserve">מסך </w:t>
-                      </w:r>
-                      <w:r>
-                        <w:rPr>
-                          <w:rFonts w:ascii="Arial" w:hAnsi="Arial" w:cs="Arial" w:hint="cs"/>
-                          <w:b w:val="0"/>
-                          <w:bCs w:val="0"/>
-                          <w:sz w:val="24"/>
-                          <w:szCs w:val="24"/>
-                          <w:rtl/>
-                          <w:lang w:bidi="he-IL"/>
-                        </w:rPr>
-                        <w:t xml:space="preserve">המראה את פרטי החשבון באפליקציה, לאחר שלחצנו על כפתור </w:t>
+                        <w:t xml:space="preserve">מסך המראה את פרטי החשבון באפליקציה, לאחר שלחצנו על כפתור </w:t>
                       </w:r>
                       <w:proofErr w:type="spellStart"/>
                       <w:r>
@@ -12639,19 +13058,7 @@
                           <w:rtl/>
                           <w:lang w:bidi="he-IL"/>
                         </w:rPr>
-                        <w:t>כמו כן, ישנה אפשרות לערוך את הפרטים בהגדרות ו</w:t>
-                      </w:r>
-                      <w:r>
-                        <w:rPr>
-                          <w:rFonts w:ascii="Arial" w:hAnsi="Arial" w:cs="Arial" w:hint="cs"/>
-                          <w:b w:val="0"/>
-                          <w:bCs w:val="0"/>
-                          <w:sz w:val="24"/>
-                          <w:szCs w:val="24"/>
-                          <w:rtl/>
-                          <w:lang w:bidi="he-IL"/>
-                        </w:rPr>
-                        <w:t>להתנתק.</w:t>
+                        <w:t>כמו כן, ישנה אפשרות לערוך את הפרטים בהגדרות ולהתנתק.</w:t>
                       </w:r>
                     </w:p>
                     <w:p>
@@ -12700,19 +13107,7 @@
                           <w:rtl/>
                           <w:lang w:bidi="he-IL"/>
                         </w:rPr>
-                        <w:t xml:space="preserve"> עליון עם אפשרות לחזור למסך הבית ולעלות פתרון</w:t>
-                      </w:r>
-                      <w:r>
-                        <w:rPr>
-                          <w:rFonts w:ascii="Arial" w:hAnsi="Arial" w:cs="Arial" w:hint="cs"/>
-                          <w:b w:val="0"/>
-                          <w:bCs w:val="0"/>
-                          <w:sz w:val="24"/>
-                          <w:szCs w:val="24"/>
-                          <w:rtl/>
-                          <w:lang w:bidi="he-IL"/>
-                        </w:rPr>
-                        <w:t>.</w:t>
+                        <w:t xml:space="preserve"> עליון עם אפשרות לחזור למסך הבית ולעלות פתרון.</w:t>
                       </w:r>
                     </w:p>
                   </w:txbxContent>
@@ -12977,10 +13372,7 @@
                               </w:rPr>
                             </w:pPr>
                             <w:r>
-                              <w:t xml:space="preserve">Books </w:t>
-                            </w:r>
-                            <w:r>
-                              <w:t>Activity</w:t>
+                              <w:t>Books Activity</w:t>
                             </w:r>
                             <w:r>
                               <w:rPr>
@@ -13028,43 +13420,7 @@
                                 <w:rtl/>
                                 <w:lang w:bidi="he-IL"/>
                               </w:rPr>
-                              <w:t>מסך המראה את</w:t>
-                            </w:r>
-                            <w:r>
-                              <w:rPr>
-                                <w:rFonts w:ascii="Arial" w:hAnsi="Arial" w:cs="Arial" w:hint="cs"/>
-                                <w:b w:val="0"/>
-                                <w:bCs w:val="0"/>
-                                <w:sz w:val="24"/>
-                                <w:szCs w:val="24"/>
-                                <w:rtl/>
-                                <w:lang w:bidi="he-IL"/>
-                              </w:rPr>
-                              <w:t xml:space="preserve"> רשימת</w:t>
-                            </w:r>
-                            <w:r>
-                              <w:rPr>
-                                <w:rFonts w:ascii="Arial" w:hAnsi="Arial" w:cs="Arial" w:hint="cs"/>
-                                <w:b w:val="0"/>
-                                <w:bCs w:val="0"/>
-                                <w:sz w:val="24"/>
-                                <w:szCs w:val="24"/>
-                                <w:rtl/>
-                                <w:lang w:bidi="he-IL"/>
-                              </w:rPr>
-                              <w:t xml:space="preserve"> </w:t>
-                            </w:r>
-                            <w:r>
-                              <w:rPr>
-                                <w:rFonts w:ascii="Arial" w:hAnsi="Arial" w:cs="Arial" w:hint="cs"/>
-                                <w:b w:val="0"/>
-                                <w:bCs w:val="0"/>
-                                <w:sz w:val="24"/>
-                                <w:szCs w:val="24"/>
-                                <w:rtl/>
-                                <w:lang w:bidi="he-IL"/>
-                              </w:rPr>
-                              <w:t xml:space="preserve">הספרים של מקצוע </w:t>
+                              <w:t xml:space="preserve">מסך המראה את רשימת הספרים של מקצוע </w:t>
                             </w:r>
                             <w:proofErr w:type="spellStart"/>
                             <w:r>
@@ -13213,10 +13569,7 @@
                         </w:rPr>
                       </w:pPr>
                       <w:r>
-                        <w:t xml:space="preserve">Books </w:t>
-                      </w:r>
-                      <w:r>
-                        <w:t>Activity</w:t>
+                        <w:t>Books Activity</w:t>
                       </w:r>
                       <w:r>
                         <w:rPr>
@@ -13264,43 +13617,7 @@
                           <w:rtl/>
                           <w:lang w:bidi="he-IL"/>
                         </w:rPr>
-                        <w:t>מסך המראה את</w:t>
-                      </w:r>
-                      <w:r>
-                        <w:rPr>
-                          <w:rFonts w:ascii="Arial" w:hAnsi="Arial" w:cs="Arial" w:hint="cs"/>
-                          <w:b w:val="0"/>
-                          <w:bCs w:val="0"/>
-                          <w:sz w:val="24"/>
-                          <w:szCs w:val="24"/>
-                          <w:rtl/>
-                          <w:lang w:bidi="he-IL"/>
-                        </w:rPr>
-                        <w:t xml:space="preserve"> רשימת</w:t>
-                      </w:r>
-                      <w:r>
-                        <w:rPr>
-                          <w:rFonts w:ascii="Arial" w:hAnsi="Arial" w:cs="Arial" w:hint="cs"/>
-                          <w:b w:val="0"/>
-                          <w:bCs w:val="0"/>
-                          <w:sz w:val="24"/>
-                          <w:szCs w:val="24"/>
-                          <w:rtl/>
-                          <w:lang w:bidi="he-IL"/>
-                        </w:rPr>
-                        <w:t xml:space="preserve"> </w:t>
-                      </w:r>
-                      <w:r>
-                        <w:rPr>
-                          <w:rFonts w:ascii="Arial" w:hAnsi="Arial" w:cs="Arial" w:hint="cs"/>
-                          <w:b w:val="0"/>
-                          <w:bCs w:val="0"/>
-                          <w:sz w:val="24"/>
-                          <w:szCs w:val="24"/>
-                          <w:rtl/>
-                          <w:lang w:bidi="he-IL"/>
-                        </w:rPr>
-                        <w:t xml:space="preserve">הספרים של מקצוע </w:t>
+                        <w:t xml:space="preserve">מסך המראה את רשימת הספרים של מקצוע </w:t>
                       </w:r>
                       <w:proofErr w:type="spellStart"/>
                       <w:r>
@@ -13456,7 +13773,7 @@
                     </pic:cNvPicPr>
                   </pic:nvPicPr>
                   <pic:blipFill>
-                    <a:blip r:embed="rId33" cstate="print">
+                    <a:blip r:embed="rId34" cstate="print">
                       <a:extLst>
                         <a:ext uri="{28A0092B-C50C-407E-A947-70E740481C1C}">
                           <a14:useLocalDpi xmlns:a14="http://schemas.microsoft.com/office/drawing/2010/main" val="0"/>
@@ -13634,10 +13951,7 @@
                               </w:rPr>
                             </w:pPr>
                             <w:r>
-                              <w:t xml:space="preserve"> </w:t>
-                            </w:r>
-                            <w:r>
-                              <w:t>Exercise Selection Activity</w:t>
+                              <w:t xml:space="preserve"> Exercise Selection Activity</w:t>
                             </w:r>
                             <w:r>
                               <w:rPr>
@@ -13685,19 +13999,7 @@
                                 <w:rtl/>
                                 <w:lang w:bidi="he-IL"/>
                               </w:rPr>
-                              <w:t xml:space="preserve">מסך </w:t>
-                            </w:r>
-                            <w:r>
-                              <w:rPr>
-                                <w:rFonts w:ascii="Arial" w:hAnsi="Arial" w:cs="Arial" w:hint="cs"/>
-                                <w:b w:val="0"/>
-                                <w:bCs w:val="0"/>
-                                <w:sz w:val="24"/>
-                                <w:szCs w:val="24"/>
-                                <w:rtl/>
-                                <w:lang w:bidi="he-IL"/>
-                              </w:rPr>
-                              <w:t xml:space="preserve">המופיע לאחר שבחרנו במקצוע והספר הרצוי. ישנה אפשרות לבחור מספר עמוד ומספר שאלה וכפתור שיביא אותנו למסך הבא שם תופיע התשובה </w:t>
+                              <w:t xml:space="preserve">מסך המופיע לאחר שבחרנו במקצוע והספר הרצוי. ישנה אפשרות לבחור מספר עמוד ומספר שאלה וכפתור שיביא אותנו למסך הבא שם תופיע התשובה </w:t>
                             </w:r>
                           </w:p>
                           <w:p>
@@ -13808,19 +14110,7 @@
                                 <w:rtl/>
                                 <w:lang w:bidi="he-IL"/>
                               </w:rPr>
-                              <w:t>בנוסף</w:t>
-                            </w:r>
-                            <w:r>
-                              <w:rPr>
-                                <w:rFonts w:ascii="Arial" w:hAnsi="Arial" w:cs="Arial" w:hint="cs"/>
-                                <w:b w:val="0"/>
-                                <w:bCs w:val="0"/>
-                                <w:sz w:val="24"/>
-                                <w:szCs w:val="24"/>
-                                <w:rtl/>
-                                <w:lang w:bidi="he-IL"/>
-                              </w:rPr>
-                              <w:t xml:space="preserve">, ישנו </w:t>
+                              <w:t xml:space="preserve">בנוסף, ישנו </w:t>
                             </w:r>
                             <w:r>
                               <w:rPr>
@@ -13891,10 +14181,7 @@
                         </w:rPr>
                       </w:pPr>
                       <w:r>
-                        <w:t xml:space="preserve"> </w:t>
-                      </w:r>
-                      <w:r>
-                        <w:t>Exercise Selection Activity</w:t>
+                        <w:t xml:space="preserve"> Exercise Selection Activity</w:t>
                       </w:r>
                       <w:r>
                         <w:rPr>
@@ -13942,19 +14229,7 @@
                           <w:rtl/>
                           <w:lang w:bidi="he-IL"/>
                         </w:rPr>
-                        <w:t xml:space="preserve">מסך </w:t>
-                      </w:r>
-                      <w:r>
-                        <w:rPr>
-                          <w:rFonts w:ascii="Arial" w:hAnsi="Arial" w:cs="Arial" w:hint="cs"/>
-                          <w:b w:val="0"/>
-                          <w:bCs w:val="0"/>
-                          <w:sz w:val="24"/>
-                          <w:szCs w:val="24"/>
-                          <w:rtl/>
-                          <w:lang w:bidi="he-IL"/>
-                        </w:rPr>
-                        <w:t xml:space="preserve">המופיע לאחר שבחרנו במקצוע והספר הרצוי. ישנה אפשרות לבחור מספר עמוד ומספר שאלה וכפתור שיביא אותנו למסך הבא שם תופיע התשובה </w:t>
+                        <w:t xml:space="preserve">מסך המופיע לאחר שבחרנו במקצוע והספר הרצוי. ישנה אפשרות לבחור מספר עמוד ומספר שאלה וכפתור שיביא אותנו למסך הבא שם תופיע התשובה </w:t>
                       </w:r>
                     </w:p>
                     <w:p>
@@ -14065,19 +14340,7 @@
                           <w:rtl/>
                           <w:lang w:bidi="he-IL"/>
                         </w:rPr>
-                        <w:t>בנוסף</w:t>
-                      </w:r>
-                      <w:r>
-                        <w:rPr>
-                          <w:rFonts w:ascii="Arial" w:hAnsi="Arial" w:cs="Arial" w:hint="cs"/>
-                          <w:b w:val="0"/>
-                          <w:bCs w:val="0"/>
-                          <w:sz w:val="24"/>
-                          <w:szCs w:val="24"/>
-                          <w:rtl/>
-                          <w:lang w:bidi="he-IL"/>
-                        </w:rPr>
-                        <w:t xml:space="preserve">, ישנו </w:t>
+                        <w:t xml:space="preserve">בנוסף, ישנו </w:t>
                       </w:r>
                       <w:r>
                         <w:rPr>
@@ -14157,7 +14420,7 @@
                     </pic:cNvPicPr>
                   </pic:nvPicPr>
                   <pic:blipFill>
-                    <a:blip r:embed="rId34" cstate="print">
+                    <a:blip r:embed="rId35" cstate="print">
                       <a:extLst>
                         <a:ext uri="{28A0092B-C50C-407E-A947-70E740481C1C}">
                           <a14:useLocalDpi xmlns:a14="http://schemas.microsoft.com/office/drawing/2010/main" val="0"/>
@@ -14343,10 +14606,7 @@
                               <w:t>S</w:t>
                             </w:r>
                             <w:r>
-                              <w:t xml:space="preserve">how Solution </w:t>
-                            </w:r>
-                            <w:r>
-                              <w:t>Activity</w:t>
+                              <w:t>how Solution Activity</w:t>
                             </w:r>
                             <w:r>
                               <w:rPr>
@@ -14394,19 +14654,7 @@
                                 <w:rtl/>
                                 <w:lang w:bidi="he-IL"/>
                               </w:rPr>
-                              <w:t>מסך המופיע לאחר שבחרנו במקצוע</w:t>
-                            </w:r>
-                            <w:r>
-                              <w:rPr>
-                                <w:rFonts w:ascii="Arial" w:hAnsi="Arial" w:cs="Arial" w:hint="cs"/>
-                                <w:b w:val="0"/>
-                                <w:bCs w:val="0"/>
-                                <w:sz w:val="24"/>
-                                <w:szCs w:val="24"/>
-                                <w:rtl/>
-                                <w:lang w:bidi="he-IL"/>
-                              </w:rPr>
-                              <w:t>, הספר הרצוי ומספר העמוד והשאלה המבוקשים.</w:t>
+                              <w:t>מסך המופיע לאחר שבחרנו במקצוע, הספר הרצוי ומספר העמוד והשאלה המבוקשים.</w:t>
                             </w:r>
                           </w:p>
                           <w:p>
@@ -14578,10 +14826,7 @@
                         <w:t>S</w:t>
                       </w:r>
                       <w:r>
-                        <w:t xml:space="preserve">how Solution </w:t>
-                      </w:r>
-                      <w:r>
-                        <w:t>Activity</w:t>
+                        <w:t>how Solution Activity</w:t>
                       </w:r>
                       <w:r>
                         <w:rPr>
@@ -14629,19 +14874,7 @@
                           <w:rtl/>
                           <w:lang w:bidi="he-IL"/>
                         </w:rPr>
-                        <w:t>מסך המופיע לאחר שבחרנו במקצוע</w:t>
-                      </w:r>
-                      <w:r>
-                        <w:rPr>
-                          <w:rFonts w:ascii="Arial" w:hAnsi="Arial" w:cs="Arial" w:hint="cs"/>
-                          <w:b w:val="0"/>
-                          <w:bCs w:val="0"/>
-                          <w:sz w:val="24"/>
-                          <w:szCs w:val="24"/>
-                          <w:rtl/>
-                          <w:lang w:bidi="he-IL"/>
-                        </w:rPr>
-                        <w:t>, הספר הרצוי ומספר העמוד והשאלה המבוקשים.</w:t>
+                        <w:t>מסך המופיע לאחר שבחרנו במקצוע, הספר הרצוי ומספר העמוד והשאלה המבוקשים.</w:t>
                       </w:r>
                     </w:p>
                     <w:p>
@@ -14813,7 +15046,7 @@
                     </pic:cNvPicPr>
                   </pic:nvPicPr>
                   <pic:blipFill>
-                    <a:blip r:embed="rId35" cstate="print">
+                    <a:blip r:embed="rId36" cstate="print">
                       <a:extLst>
                         <a:ext uri="{28A0092B-C50C-407E-A947-70E740481C1C}">
                           <a14:useLocalDpi xmlns:a14="http://schemas.microsoft.com/office/drawing/2010/main" val="0"/>
@@ -15026,18 +15259,7 @@
           <w:rtl/>
           <w:lang w:bidi="he-IL"/>
         </w:rPr>
-        <w:t xml:space="preserve">הוראות </w:t>
-      </w:r>
-      <w:r>
-        <w:rPr>
-          <w:b w:val="0"/>
-          <w:bCs w:val="0"/>
-          <w:sz w:val="24"/>
-          <w:szCs w:val="24"/>
-          <w:rtl/>
-          <w:lang w:bidi="he-IL"/>
-        </w:rPr>
-        <w:t>השימוש באפליקציה</w:t>
+        <w:t>הוראות השימוש באפליקציה</w:t>
       </w:r>
     </w:p>
     <w:p>
@@ -15627,7 +15849,7 @@
         </w:rPr>
         <w:t xml:space="preserve">   </w:t>
       </w:r>
-      <w:hyperlink r:id="rId36" w:history="1">
+      <w:hyperlink r:id="rId37" w:history="1">
         <w:r>
           <w:rPr>
             <w:rStyle w:val="Hyperlink"/>
@@ -15707,7 +15929,7 @@
         </w:rPr>
         <w:t xml:space="preserve"> </w:t>
       </w:r>
-      <w:hyperlink r:id="rId37" w:history="1">
+      <w:hyperlink r:id="rId38" w:history="1">
         <w:r>
           <w:rPr>
             <w:rStyle w:val="Hyperlink"/>
@@ -15772,7 +15994,7 @@
           <w:lang w:bidi="he-IL"/>
         </w:rPr>
       </w:pPr>
-      <w:hyperlink r:id="rId38" w:history="1">
+      <w:hyperlink r:id="rId39" w:history="1">
         <w:r>
           <w:rPr>
             <w:rStyle w:val="Hyperlink"/>
@@ -15971,7 +16193,7 @@
           <w:lang w:bidi="he-IL"/>
         </w:rPr>
       </w:pPr>
-      <w:hyperlink r:id="rId39" w:history="1">
+      <w:hyperlink r:id="rId40" w:history="1">
         <w:r>
           <w:rPr>
             <w:rStyle w:val="Hyperlink"/>
@@ -16035,8 +16257,8 @@
       </w:r>
     </w:p>
     <w:sectPr>
-      <w:headerReference w:type="default" r:id="rId40"/>
-      <w:footerReference w:type="default" r:id="rId41"/>
+      <w:headerReference w:type="default" r:id="rId41"/>
+      <w:footerReference w:type="default" r:id="rId42"/>
       <w:pgSz w:w="11906" w:h="16838" w:code="9"/>
       <w:pgMar w:top="720" w:right="1152" w:bottom="720" w:left="1152" w:header="0" w:footer="288" w:gutter="0"/>
       <w:pgNumType w:start="1"/>
@@ -16257,15 +16479,7 @@
               <w:rtl/>
               <w:lang w:bidi="he-IL"/>
             </w:rPr>
-            <w:t>אריאל אטיאס</w:t>
-          </w:r>
-          <w:r>
-            <w:rPr>
-              <w:rFonts w:hint="cs"/>
-              <w:rtl/>
-              <w:lang w:bidi="he-IL"/>
-            </w:rPr>
-            <w:t xml:space="preserve"> הדג'ג'</w:t>
+            <w:t>אריאל אטיאס הדג'ג'</w:t>
           </w:r>
         </w:p>
         <w:p>
@@ -43093,7 +43307,7 @@
     <w:charset w:val="00"/>
     <w:family w:val="modern"/>
     <w:pitch w:val="fixed"/>
-    <w:sig w:usb0="E0002EFF" w:usb1="C0007843" w:usb2="00000009" w:usb3="00000000" w:csb0="000001FF" w:csb1="00000000"/>
+    <w:sig w:usb0="20002A87" w:usb1="00000000" w:usb2="00000000" w:usb3="00000000" w:csb0="000001FF" w:csb1="00000000"/>
   </w:font>
   <w:font w:name="Wingdings">
     <w:panose1 w:val="05000000000000000000"/>
@@ -43130,6 +43344,13 @@
     <w:family w:val="swiss"/>
     <w:pitch w:val="variable"/>
     <w:sig w:usb0="80000287" w:usb1="2ACF3C50" w:usb2="00000016" w:usb3="00000000" w:csb0="0004001F" w:csb1="00000000"/>
+  </w:font>
+  <w:font w:name="David">
+    <w:panose1 w:val="020E0502060401010101"/>
+    <w:charset w:val="00"/>
+    <w:family w:val="swiss"/>
+    <w:pitch w:val="variable"/>
+    <w:sig w:usb0="00000803" w:usb1="00000000" w:usb2="00000000" w:usb3="00000000" w:csb0="00000021" w:csb1="00000000"/>
   </w:font>
   <w:font w:name="Segoe UI Symbol">
     <w:panose1 w:val="020B0502040204020203"/>
@@ -43996,7 +44217,7 @@
 </file>
 
 <file path=customXml/itemProps2.xml><?xml version="1.0" encoding="utf-8"?>
-<ds:datastoreItem xmlns:ds="http://schemas.openxmlformats.org/officeDocument/2006/customXml" ds:itemID="{ED44C508-302C-466F-BDFD-B7F9033247E4}">
+<ds:datastoreItem xmlns:ds="http://schemas.openxmlformats.org/officeDocument/2006/customXml" ds:itemID="{DF7300E6-9F19-4D61-B07E-21FB18CB35C0}">
   <ds:schemaRefs>
     <ds:schemaRef ds:uri="http://schemas.openxmlformats.org/officeDocument/2006/bibliography"/>
   </ds:schemaRefs>

</xml_diff>

<commit_message>
Update pdf about the project
</commit_message>
<xml_diff>
--- a/תיק פרוייקט Android.docx
+++ b/תיק פרוייקט Android.docx
@@ -1181,7 +1181,7 @@
                 </mc:Choice>
                 <mc:Fallback>
                   <w:pict>
-                    <v:line w14:anchorId="329C9A11" id="מחבר ישר 5" o:spid="_x0000_s1026" alt="מפריד טקסט" style="visibility:visible;mso-wrap-style:square;mso-left-percent:-10001;mso-top-percent:-10001;mso-position-horizontal:absolute;mso-position-horizontal-relative:char;mso-position-vertical:absolute;mso-position-vertical-relative:line;mso-left-percent:-10001;mso-top-percent:-10001" from="0,0" to="109.5pt,0" o:gfxdata="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" strokecolor="#082a75 [3215]" strokeweight="3pt">
+                    <v:line w14:anchorId="5043E58B" id="מחבר ישר 5" o:spid="_x0000_s1026" alt="מפריד טקסט" style="visibility:visible;mso-wrap-style:square;mso-left-percent:-10001;mso-top-percent:-10001;mso-position-horizontal:absolute;mso-position-horizontal-relative:char;mso-position-vertical:absolute;mso-position-vertical-relative:line;mso-left-percent:-10001;mso-top-percent:-10001" from="0,0" to="109.5pt,0" o:gfxdata="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" strokecolor="#082a75 [3215]" strokeweight="3pt">
                       <w10:wrap anchorx="page"/>
                       <w10:anchorlock/>
                     </v:line>
@@ -1397,7 +1397,7 @@
                 </mc:Choice>
                 <mc:Fallback>
                   <w:pict>
-                    <v:line w14:anchorId="57971C44" id="מחבר ישר 6" o:spid="_x0000_s1026" alt="מפריד טקסט" style="visibility:visible;mso-wrap-style:square;mso-left-percent:-10001;mso-top-percent:-10001;mso-position-horizontal:absolute;mso-position-horizontal-relative:char;mso-position-vertical:absolute;mso-position-vertical-relative:line;mso-left-percent:-10001;mso-top-percent:-10001" from="0,0" to="117.65pt,0" o:gfxdata="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" strokecolor="#082a75 [3215]" strokeweight="3pt">
+                    <v:line w14:anchorId="6E626D3A" id="מחבר ישר 6" o:spid="_x0000_s1026" alt="מפריד טקסט" style="visibility:visible;mso-wrap-style:square;mso-left-percent:-10001;mso-top-percent:-10001;mso-position-horizontal:absolute;mso-position-horizontal-relative:char;mso-position-vertical:absolute;mso-position-vertical-relative:line;mso-left-percent:-10001;mso-top-percent:-10001" from="0,0" to="117.65pt,0" o:gfxdata="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" strokecolor="#082a75 [3215]" strokeweight="3pt">
                       <w10:wrap anchorx="page"/>
                       <w10:anchorlock/>
                     </v:line>
@@ -1768,8 +1768,13 @@
     <w:p>
       <w:pPr>
         <w:pStyle w:val="1"/>
+        <w:tabs>
+          <w:tab w:val="left" w:pos="8447"/>
+        </w:tabs>
         <w:bidi/>
         <w:rPr>
+          <w:rFonts w:hint="cs"/>
+          <w:rtl/>
           <w:lang w:val="he-IL" w:bidi="he-IL"/>
         </w:rPr>
       </w:pPr>
@@ -1781,6 +1786,13 @@
         </w:rPr>
         <w:lastRenderedPageBreak/>
         <w:t>תוכן עניינים</w:t>
+      </w:r>
+      <w:r>
+        <w:rPr>
+          <w:rtl/>
+          <w:lang w:val="he-IL" w:bidi="he-IL"/>
+        </w:rPr>
+        <w:tab/>
       </w:r>
     </w:p>
     <w:tbl>
@@ -6496,15 +6508,6 @@
     </w:p>
     <w:p>
       <w:pPr>
-        <w:jc w:val="right"/>
-        <w:rPr>
-          <w:lang w:bidi="he-IL"/>
-        </w:rPr>
-      </w:pPr>
-    </w:p>
-    <w:p>
-      <w:pPr>
-        <w:jc w:val="right"/>
         <w:rPr>
           <w:lang w:bidi="he-IL"/>
         </w:rPr>
@@ -6524,6 +6527,7 @@
           <w:rtl/>
           <w:lang w:bidi="he-IL"/>
         </w:rPr>
+        <w:lastRenderedPageBreak/>
         <w:t>פירוט</w:t>
       </w:r>
       <w:r>
@@ -7229,46 +7233,6 @@
     </w:p>
     <w:p>
       <w:pPr>
-        <w:bidi/>
-        <w:rPr>
-          <w:rFonts w:ascii="Arial" w:hAnsi="Arial" w:cs="Arial" w:hint="cs"/>
-          <w:b w:val="0"/>
-          <w:bCs w:val="0"/>
-          <w:color w:val="auto"/>
-          <w:sz w:val="24"/>
-          <w:szCs w:val="24"/>
-          <w:rtl/>
-          <w:lang w:bidi="he-IL"/>
-        </w:rPr>
-      </w:pPr>
-    </w:p>
-    <w:p>
-      <w:pPr>
-        <w:jc w:val="right"/>
-        <w:rPr>
-          <w:rFonts w:ascii="Arial" w:hAnsi="Arial" w:cs="Arial"/>
-          <w:color w:val="auto"/>
-          <w:sz w:val="24"/>
-          <w:szCs w:val="24"/>
-          <w:lang w:bidi="he-IL"/>
-        </w:rPr>
-      </w:pPr>
-      <w:proofErr w:type="spellStart"/>
-      <w:r>
-        <w:rPr>
-          <w:rFonts w:ascii="Arial" w:hAnsi="Arial" w:cs="Arial"/>
-          <w:color w:val="auto"/>
-          <w:sz w:val="24"/>
-          <w:szCs w:val="24"/>
-          <w:lang w:bidi="he-IL"/>
-        </w:rPr>
-        <w:t>EmailVerification</w:t>
-      </w:r>
-      <w:proofErr w:type="spellEnd"/>
-    </w:p>
-    <w:p>
-      <w:pPr>
-        <w:jc w:val="right"/>
         <w:rPr>
           <w:rFonts w:ascii="Arial" w:hAnsi="Arial" w:cs="Arial"/>
           <w:b w:val="0"/>
@@ -8327,8 +8291,6 @@
         <w:jc w:val="right"/>
         <w:rPr>
           <w:rFonts w:ascii="Arial" w:hAnsi="Arial" w:cs="Arial"/>
-          <w:b w:val="0"/>
-          <w:bCs w:val="0"/>
           <w:color w:val="auto"/>
           <w:sz w:val="24"/>
           <w:szCs w:val="24"/>
@@ -8378,6 +8340,301 @@
       <w:pPr>
         <w:jc w:val="right"/>
         <w:rPr>
+          <w:rFonts w:ascii="Arial" w:hAnsi="Arial" w:cs="Arial"/>
+          <w:b w:val="0"/>
+          <w:bCs w:val="0"/>
+          <w:color w:val="auto"/>
+          <w:sz w:val="24"/>
+          <w:szCs w:val="24"/>
+          <w:lang w:bidi="he-IL"/>
+        </w:rPr>
+      </w:pPr>
+      <w:r>
+        <w:rPr>
+          <w:rFonts w:ascii="Arial" w:hAnsi="Arial" w:cs="Arial"/>
+          <w:b w:val="0"/>
+          <w:bCs w:val="0"/>
+          <w:noProof/>
+          <w:color w:val="auto"/>
+          <w:sz w:val="24"/>
+          <w:szCs w:val="24"/>
+          <w:lang w:bidi="he-IL"/>
+        </w:rPr>
+        <mc:AlternateContent>
+          <mc:Choice Requires="wps">
+            <w:drawing>
+              <wp:anchor distT="0" distB="0" distL="114300" distR="114300" simplePos="0" relativeHeight="251699200" behindDoc="0" locked="0" layoutInCell="1" allowOverlap="1" wp14:anchorId="6EE7DFAF" wp14:editId="367A63D4">
+                <wp:simplePos x="0" y="0"/>
+                <wp:positionH relativeFrom="column">
+                  <wp:posOffset>1821180</wp:posOffset>
+                </wp:positionH>
+                <wp:positionV relativeFrom="paragraph">
+                  <wp:posOffset>168275</wp:posOffset>
+                </wp:positionV>
+                <wp:extent cx="3552825" cy="266700"/>
+                <wp:effectExtent l="0" t="0" r="9525" b="0"/>
+                <wp:wrapNone/>
+                <wp:docPr id="54" name="תיבת טקסט 54"/>
+                <wp:cNvGraphicFramePr/>
+                <a:graphic xmlns:a="http://schemas.openxmlformats.org/drawingml/2006/main">
+                  <a:graphicData uri="http://schemas.microsoft.com/office/word/2010/wordprocessingShape">
+                    <wps:wsp>
+                      <wps:cNvSpPr txBox="1"/>
+                      <wps:spPr>
+                        <a:xfrm>
+                          <a:off x="0" y="0"/>
+                          <a:ext cx="3552825" cy="266700"/>
+                        </a:xfrm>
+                        <a:prstGeom prst="rect">
+                          <a:avLst/>
+                        </a:prstGeom>
+                        <a:solidFill>
+                          <a:schemeClr val="lt1"/>
+                        </a:solidFill>
+                        <a:ln w="6350">
+                          <a:noFill/>
+                        </a:ln>
+                      </wps:spPr>
+                      <wps:txbx>
+                        <w:txbxContent>
+                          <w:p>
+                            <w:pPr>
+                              <w:bidi/>
+                              <w:rPr>
+                                <w:rFonts w:ascii="Arial" w:hAnsi="Arial" w:cs="Arial" w:hint="cs"/>
+                                <w:b w:val="0"/>
+                                <w:bCs w:val="0"/>
+                                <w:color w:val="auto"/>
+                                <w:sz w:val="24"/>
+                                <w:szCs w:val="24"/>
+                                <w:rtl/>
+                                <w:lang w:bidi="he-IL"/>
+                              </w:rPr>
+                            </w:pPr>
+                            <w:r>
+                              <w:rPr>
+                                <w:rFonts w:ascii="Arial" w:hAnsi="Arial" w:cs="Arial" w:hint="cs"/>
+                                <w:b w:val="0"/>
+                                <w:bCs w:val="0"/>
+                                <w:color w:val="auto"/>
+                                <w:sz w:val="24"/>
+                                <w:szCs w:val="24"/>
+                                <w:rtl/>
+                                <w:lang w:bidi="he-IL"/>
+                              </w:rPr>
+                              <w:t xml:space="preserve">מממש </w:t>
+                            </w:r>
+                            <w:r>
+                              <w:rPr>
+                                <w:rFonts w:ascii="Arial" w:hAnsi="Arial" w:cs="Arial"/>
+                                <w:b w:val="0"/>
+                                <w:bCs w:val="0"/>
+                                <w:color w:val="auto"/>
+                                <w:sz w:val="24"/>
+                                <w:szCs w:val="24"/>
+                                <w:lang w:bidi="he-IL"/>
+                              </w:rPr>
+                              <w:t>helper</w:t>
+                            </w:r>
+                            <w:r>
+                              <w:rPr>
+                                <w:rFonts w:ascii="Arial" w:hAnsi="Arial" w:cs="Arial" w:hint="cs"/>
+                                <w:b w:val="0"/>
+                                <w:bCs w:val="0"/>
+                                <w:color w:val="auto"/>
+                                <w:sz w:val="24"/>
+                                <w:szCs w:val="24"/>
+                                <w:rtl/>
+                                <w:lang w:bidi="he-IL"/>
+                              </w:rPr>
+                              <w:t xml:space="preserve"> ל</w:t>
+                            </w:r>
+                            <w:proofErr w:type="spellStart"/>
+                            <w:r>
+                              <w:rPr>
+                                <w:rFonts w:ascii="Arial" w:hAnsi="Arial" w:cs="Arial"/>
+                                <w:b w:val="0"/>
+                                <w:bCs w:val="0"/>
+                                <w:color w:val="auto"/>
+                                <w:sz w:val="24"/>
+                                <w:szCs w:val="24"/>
+                                <w:lang w:bidi="he-IL"/>
+                              </w:rPr>
+                              <w:t>sqlite</w:t>
+                            </w:r>
+                            <w:proofErr w:type="spellEnd"/>
+                            <w:r>
+                              <w:rPr>
+                                <w:rFonts w:ascii="Arial" w:hAnsi="Arial" w:cs="Arial" w:hint="cs"/>
+                                <w:b w:val="0"/>
+                                <w:bCs w:val="0"/>
+                                <w:color w:val="auto"/>
+                                <w:sz w:val="24"/>
+                                <w:szCs w:val="24"/>
+                                <w:rtl/>
+                                <w:lang w:bidi="he-IL"/>
+                              </w:rPr>
+                              <w:t xml:space="preserve"> ושומר את היסטורית הפתרונות</w:t>
+                            </w:r>
+                          </w:p>
+                        </w:txbxContent>
+                      </wps:txbx>
+                      <wps:bodyPr rot="0" spcFirstLastPara="0" vertOverflow="overflow" horzOverflow="overflow" vert="horz" wrap="square" lIns="91440" tIns="45720" rIns="91440" bIns="45720" numCol="1" spcCol="0" rtlCol="1" fromWordArt="0" anchor="t" anchorCtr="0" forceAA="0" compatLnSpc="1">
+                        <a:prstTxWarp prst="textNoShape">
+                          <a:avLst/>
+                        </a:prstTxWarp>
+                        <a:noAutofit/>
+                      </wps:bodyPr>
+                    </wps:wsp>
+                  </a:graphicData>
+                </a:graphic>
+                <wp14:sizeRelH relativeFrom="margin">
+                  <wp14:pctWidth>0</wp14:pctWidth>
+                </wp14:sizeRelH>
+                <wp14:sizeRelV relativeFrom="margin">
+                  <wp14:pctHeight>0</wp14:pctHeight>
+                </wp14:sizeRelV>
+              </wp:anchor>
+            </w:drawing>
+          </mc:Choice>
+          <mc:Fallback>
+            <w:pict>
+              <v:shape w14:anchorId="6EE7DFAF" id="תיבת טקסט 54" o:spid="_x0000_s1031" type="#_x0000_t202" style="position:absolute;left:0;text-align:left;margin-left:143.4pt;margin-top:13.25pt;width:279.75pt;height:21pt;z-index:251699200;visibility:visible;mso-wrap-style:square;mso-width-percent:0;mso-height-percent:0;mso-wrap-distance-left:9pt;mso-wrap-distance-top:0;mso-wrap-distance-right:9pt;mso-wrap-distance-bottom:0;mso-position-horizontal:absolute;mso-position-horizontal-relative:text;mso-position-vertical:absolute;mso-position-vertical-relative:text;mso-width-percent:0;mso-height-percent:0;mso-width-relative:margin;mso-height-relative:margin;v-text-anchor:top" o:gfxdata="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" fillcolor="white [3201]" stroked="f" strokeweight=".5pt">
+                <v:textbox>
+                  <w:txbxContent>
+                    <w:p>
+                      <w:pPr>
+                        <w:bidi/>
+                        <w:rPr>
+                          <w:rFonts w:ascii="Arial" w:hAnsi="Arial" w:cs="Arial" w:hint="cs"/>
+                          <w:b w:val="0"/>
+                          <w:bCs w:val="0"/>
+                          <w:color w:val="auto"/>
+                          <w:sz w:val="24"/>
+                          <w:szCs w:val="24"/>
+                          <w:rtl/>
+                          <w:lang w:bidi="he-IL"/>
+                        </w:rPr>
+                      </w:pPr>
+                      <w:r>
+                        <w:rPr>
+                          <w:rFonts w:ascii="Arial" w:hAnsi="Arial" w:cs="Arial" w:hint="cs"/>
+                          <w:b w:val="0"/>
+                          <w:bCs w:val="0"/>
+                          <w:color w:val="auto"/>
+                          <w:sz w:val="24"/>
+                          <w:szCs w:val="24"/>
+                          <w:rtl/>
+                          <w:lang w:bidi="he-IL"/>
+                        </w:rPr>
+                        <w:t xml:space="preserve">מממש </w:t>
+                      </w:r>
+                      <w:r>
+                        <w:rPr>
+                          <w:rFonts w:ascii="Arial" w:hAnsi="Arial" w:cs="Arial"/>
+                          <w:b w:val="0"/>
+                          <w:bCs w:val="0"/>
+                          <w:color w:val="auto"/>
+                          <w:sz w:val="24"/>
+                          <w:szCs w:val="24"/>
+                          <w:lang w:bidi="he-IL"/>
+                        </w:rPr>
+                        <w:t>helper</w:t>
+                      </w:r>
+                      <w:r>
+                        <w:rPr>
+                          <w:rFonts w:ascii="Arial" w:hAnsi="Arial" w:cs="Arial" w:hint="cs"/>
+                          <w:b w:val="0"/>
+                          <w:bCs w:val="0"/>
+                          <w:color w:val="auto"/>
+                          <w:sz w:val="24"/>
+                          <w:szCs w:val="24"/>
+                          <w:rtl/>
+                          <w:lang w:bidi="he-IL"/>
+                        </w:rPr>
+                        <w:t xml:space="preserve"> ל</w:t>
+                      </w:r>
+                      <w:proofErr w:type="spellStart"/>
+                      <w:r>
+                        <w:rPr>
+                          <w:rFonts w:ascii="Arial" w:hAnsi="Arial" w:cs="Arial"/>
+                          <w:b w:val="0"/>
+                          <w:bCs w:val="0"/>
+                          <w:color w:val="auto"/>
+                          <w:sz w:val="24"/>
+                          <w:szCs w:val="24"/>
+                          <w:lang w:bidi="he-IL"/>
+                        </w:rPr>
+                        <w:t>sqlite</w:t>
+                      </w:r>
+                      <w:proofErr w:type="spellEnd"/>
+                      <w:r>
+                        <w:rPr>
+                          <w:rFonts w:ascii="Arial" w:hAnsi="Arial" w:cs="Arial" w:hint="cs"/>
+                          <w:b w:val="0"/>
+                          <w:bCs w:val="0"/>
+                          <w:color w:val="auto"/>
+                          <w:sz w:val="24"/>
+                          <w:szCs w:val="24"/>
+                          <w:rtl/>
+                          <w:lang w:bidi="he-IL"/>
+                        </w:rPr>
+                        <w:t xml:space="preserve"> ושומר את היסטורית הפתרונות</w:t>
+                      </w:r>
+                    </w:p>
+                  </w:txbxContent>
+                </v:textbox>
+              </v:shape>
+            </w:pict>
+          </mc:Fallback>
+        </mc:AlternateContent>
+      </w:r>
+    </w:p>
+    <w:p>
+      <w:pPr>
+        <w:jc w:val="right"/>
+        <w:rPr>
+          <w:rFonts w:ascii="Arial" w:hAnsi="Arial" w:cs="Arial" w:hint="cs"/>
+          <w:color w:val="auto"/>
+          <w:sz w:val="24"/>
+          <w:szCs w:val="24"/>
+          <w:rtl/>
+          <w:lang w:bidi="he-IL"/>
+        </w:rPr>
+      </w:pPr>
+      <w:r>
+        <w:rPr>
+          <w:rFonts w:ascii="Arial" w:hAnsi="Arial" w:cs="Arial"/>
+          <w:b w:val="0"/>
+          <w:bCs w:val="0"/>
+          <w:color w:val="auto"/>
+          <w:sz w:val="24"/>
+          <w:szCs w:val="24"/>
+          <w:lang w:bidi="he-IL"/>
+        </w:rPr>
+        <w:t xml:space="preserve"> </w:t>
+      </w:r>
+      <w:proofErr w:type="spellStart"/>
+      <w:r>
+        <w:rPr>
+          <w:rFonts w:ascii="Arial" w:hAnsi="Arial" w:cs="Arial"/>
+          <w:color w:val="auto"/>
+          <w:sz w:val="24"/>
+          <w:szCs w:val="24"/>
+          <w:lang w:bidi="he-IL"/>
+        </w:rPr>
+        <w:t>HistoryDb</w:t>
+      </w:r>
+      <w:proofErr w:type="spellEnd"/>
+    </w:p>
+    <w:p>
+      <w:pPr>
+        <w:jc w:val="right"/>
+        <w:rPr>
+          <w:rFonts w:ascii="Arial" w:hAnsi="Arial" w:cs="Arial"/>
+          <w:color w:val="auto"/>
+          <w:sz w:val="24"/>
+          <w:szCs w:val="24"/>
           <w:lang w:bidi="he-IL"/>
         </w:rPr>
       </w:pPr>
@@ -8386,6 +8643,62 @@
       <w:pPr>
         <w:jc w:val="right"/>
         <w:rPr>
+          <w:rFonts w:ascii="Arial" w:hAnsi="Arial" w:cs="Arial" w:hint="cs"/>
+          <w:color w:val="auto"/>
+          <w:sz w:val="24"/>
+          <w:szCs w:val="24"/>
+          <w:rtl/>
+          <w:lang w:bidi="he-IL"/>
+        </w:rPr>
+      </w:pPr>
+      <w:r>
+        <w:rPr>
+          <w:rFonts w:ascii="Arial" w:hAnsi="Arial" w:cs="Arial" w:hint="cs"/>
+          <w:b w:val="0"/>
+          <w:bCs w:val="0"/>
+          <w:color w:val="auto"/>
+          <w:sz w:val="24"/>
+          <w:szCs w:val="24"/>
+          <w:rtl/>
+          <w:lang w:bidi="he-IL"/>
+        </w:rPr>
+        <w:t xml:space="preserve"> מכיל פונקציה סטטית שבודקת האם המכשיר מחובר לאינטרנט</w:t>
+      </w:r>
+      <w:proofErr w:type="spellStart"/>
+      <w:r>
+        <w:rPr>
+          <w:rFonts w:ascii="Arial" w:hAnsi="Arial" w:cs="Arial"/>
+          <w:color w:val="auto"/>
+          <w:sz w:val="24"/>
+          <w:szCs w:val="24"/>
+          <w:lang w:bidi="he-IL"/>
+        </w:rPr>
+        <w:t>NetworkHelper</w:t>
+      </w:r>
+      <w:proofErr w:type="spellEnd"/>
+      <w:r>
+        <w:rPr>
+          <w:rFonts w:ascii="Arial" w:hAnsi="Arial" w:cs="Arial"/>
+          <w:b w:val="0"/>
+          <w:bCs w:val="0"/>
+          <w:color w:val="auto"/>
+          <w:sz w:val="24"/>
+          <w:szCs w:val="24"/>
+          <w:lang w:bidi="he-IL"/>
+        </w:rPr>
+        <w:t xml:space="preserve"> </w:t>
+      </w:r>
+    </w:p>
+    <w:p>
+      <w:pPr>
+        <w:jc w:val="right"/>
+        <w:rPr>
+          <w:rFonts w:ascii="Arial" w:hAnsi="Arial" w:cs="Arial"/>
+          <w:b w:val="0"/>
+          <w:bCs w:val="0"/>
+          <w:color w:val="auto"/>
+          <w:sz w:val="24"/>
+          <w:szCs w:val="24"/>
           <w:lang w:bidi="he-IL"/>
         </w:rPr>
       </w:pPr>
@@ -8394,14 +8707,258 @@
       <w:pPr>
         <w:jc w:val="right"/>
         <w:rPr>
+          <w:rFonts w:ascii="Arial" w:hAnsi="Arial" w:cs="Arial"/>
+          <w:b w:val="0"/>
+          <w:bCs w:val="0"/>
+          <w:color w:val="auto"/>
+          <w:sz w:val="24"/>
+          <w:szCs w:val="24"/>
+          <w:lang w:bidi="he-IL"/>
+        </w:rPr>
+      </w:pPr>
+      <w:r>
+        <w:rPr>
+          <w:rFonts w:ascii="Arial" w:hAnsi="Arial" w:cs="Arial"/>
+          <w:b w:val="0"/>
+          <w:bCs w:val="0"/>
+          <w:color w:val="auto"/>
+          <w:sz w:val="24"/>
+          <w:szCs w:val="24"/>
+          <w:lang w:bidi="he-IL"/>
+        </w:rPr>
+        <w:t xml:space="preserve">  </w:t>
+      </w:r>
+      <w:r>
+        <w:rPr>
+          <w:rFonts w:ascii="Arial" w:hAnsi="Arial" w:cs="Arial" w:hint="cs"/>
+          <w:b w:val="0"/>
+          <w:bCs w:val="0"/>
+          <w:color w:val="auto"/>
+          <w:sz w:val="24"/>
+          <w:szCs w:val="24"/>
+          <w:rtl/>
+          <w:lang w:bidi="he-IL"/>
+        </w:rPr>
+        <w:t xml:space="preserve"> משתמש </w:t>
+      </w:r>
+      <w:proofErr w:type="spellStart"/>
+      <w:r>
+        <w:rPr>
+          <w:rFonts w:ascii="Arial" w:hAnsi="Arial" w:cs="Arial" w:hint="cs"/>
+          <w:b w:val="0"/>
+          <w:bCs w:val="0"/>
+          <w:color w:val="auto"/>
+          <w:sz w:val="24"/>
+          <w:szCs w:val="24"/>
+          <w:rtl/>
+          <w:lang w:bidi="he-IL"/>
+        </w:rPr>
+        <w:t>בברודקאסט</w:t>
+      </w:r>
+      <w:proofErr w:type="spellEnd"/>
+      <w:r>
+        <w:rPr>
+          <w:rFonts w:ascii="Arial" w:hAnsi="Arial" w:cs="Arial" w:hint="cs"/>
+          <w:b w:val="0"/>
+          <w:bCs w:val="0"/>
+          <w:color w:val="auto"/>
+          <w:sz w:val="24"/>
+          <w:szCs w:val="24"/>
+          <w:rtl/>
+          <w:lang w:bidi="he-IL"/>
+        </w:rPr>
+        <w:t xml:space="preserve"> לבדוק האם השתנה מצב החיבור לאינטרנט</w:t>
+      </w:r>
+      <w:proofErr w:type="spellStart"/>
+      <w:r>
+        <w:rPr>
+          <w:rFonts w:ascii="Arial" w:hAnsi="Arial" w:cs="Arial"/>
+          <w:color w:val="auto"/>
+          <w:sz w:val="24"/>
+          <w:szCs w:val="24"/>
+          <w:lang w:bidi="he-IL"/>
+        </w:rPr>
+        <w:t>NetworkChangeListener</w:t>
+      </w:r>
+      <w:proofErr w:type="spellEnd"/>
+    </w:p>
+    <w:p>
+      <w:pPr>
+        <w:bidi/>
+        <w:rPr>
+          <w:rFonts w:ascii="Arial" w:hAnsi="Arial" w:cs="Arial"/>
+          <w:b w:val="0"/>
+          <w:bCs w:val="0"/>
+          <w:color w:val="auto"/>
+          <w:sz w:val="24"/>
+          <w:szCs w:val="24"/>
+          <w:rtl/>
+          <w:lang w:bidi="he-IL"/>
+        </w:rPr>
+      </w:pPr>
+      <w:r>
+        <w:rPr>
+          <w:rFonts w:ascii="Arial" w:hAnsi="Arial" w:cs="Arial" w:hint="cs"/>
+          <w:b w:val="0"/>
+          <w:bCs w:val="0"/>
+          <w:color w:val="auto"/>
+          <w:sz w:val="24"/>
+          <w:szCs w:val="24"/>
+          <w:rtl/>
+          <w:lang w:bidi="he-IL"/>
+        </w:rPr>
+        <w:t xml:space="preserve">ואם אין חיבור מראה </w:t>
+      </w:r>
+      <w:r>
+        <w:rPr>
+          <w:rFonts w:ascii="Arial" w:hAnsi="Arial" w:cs="Arial"/>
+          <w:b w:val="0"/>
+          <w:bCs w:val="0"/>
+          <w:color w:val="auto"/>
+          <w:sz w:val="24"/>
+          <w:szCs w:val="24"/>
+          <w:lang w:bidi="he-IL"/>
+        </w:rPr>
+        <w:t>alert dialog</w:t>
+      </w:r>
+    </w:p>
+    <w:p>
+      <w:pPr>
+        <w:bidi/>
+        <w:rPr>
+          <w:rFonts w:ascii="Arial" w:hAnsi="Arial" w:cs="Arial"/>
+          <w:b w:val="0"/>
+          <w:bCs w:val="0"/>
+          <w:color w:val="auto"/>
+          <w:sz w:val="24"/>
+          <w:szCs w:val="24"/>
+          <w:rtl/>
+          <w:lang w:bidi="he-IL"/>
+        </w:rPr>
+      </w:pPr>
+      <w:proofErr w:type="spellStart"/>
+      <w:r>
+        <w:rPr>
+          <w:rFonts w:ascii="Arial" w:hAnsi="Arial" w:cs="Arial"/>
+          <w:color w:val="auto"/>
+          <w:sz w:val="24"/>
+          <w:szCs w:val="24"/>
+          <w:lang w:bidi="he-IL"/>
+        </w:rPr>
+        <w:lastRenderedPageBreak/>
+        <w:t>EditProfileActivity</w:t>
+      </w:r>
+      <w:proofErr w:type="spellEnd"/>
+      <w:r>
+        <w:rPr>
+          <w:rFonts w:ascii="Arial" w:hAnsi="Arial" w:cs="Arial" w:hint="cs"/>
+          <w:b w:val="0"/>
+          <w:bCs w:val="0"/>
+          <w:color w:val="auto"/>
+          <w:sz w:val="24"/>
+          <w:szCs w:val="24"/>
+          <w:rtl/>
+          <w:lang w:bidi="he-IL"/>
+        </w:rPr>
+        <w:t xml:space="preserve"> מסך המאפשר שינוי מידע המשתמש כמו שם מלא, אימייל ומספר טלפון.</w:t>
+      </w:r>
+    </w:p>
+    <w:p>
+      <w:pPr>
+        <w:bidi/>
+        <w:rPr>
+          <w:rFonts w:ascii="Arial" w:hAnsi="Arial" w:cs="Arial"/>
+          <w:b w:val="0"/>
+          <w:bCs w:val="0"/>
+          <w:color w:val="auto"/>
+          <w:sz w:val="24"/>
+          <w:szCs w:val="24"/>
+          <w:rtl/>
           <w:lang w:bidi="he-IL"/>
         </w:rPr>
       </w:pPr>
     </w:p>
     <w:p>
       <w:pPr>
-        <w:jc w:val="right"/>
-        <w:rPr>
+        <w:bidi/>
+        <w:rPr>
+          <w:rFonts w:ascii="Arial" w:hAnsi="Arial" w:cs="Arial" w:hint="cs"/>
+          <w:b w:val="0"/>
+          <w:bCs w:val="0"/>
+          <w:color w:val="auto"/>
+          <w:sz w:val="24"/>
+          <w:szCs w:val="24"/>
+          <w:rtl/>
+          <w:lang w:bidi="he-IL"/>
+        </w:rPr>
+      </w:pPr>
+      <w:proofErr w:type="spellStart"/>
+      <w:r>
+        <w:rPr>
+          <w:rFonts w:ascii="Arial" w:hAnsi="Arial" w:cs="Arial"/>
+          <w:color w:val="auto"/>
+          <w:sz w:val="24"/>
+          <w:szCs w:val="24"/>
+          <w:lang w:bidi="he-IL"/>
+        </w:rPr>
+        <w:t>ShowSolutionsHistoryActivity</w:t>
+      </w:r>
+      <w:proofErr w:type="spellEnd"/>
+      <w:r>
+        <w:rPr>
+          <w:rFonts w:ascii="Arial" w:hAnsi="Arial" w:cs="Arial" w:hint="cs"/>
+          <w:b w:val="0"/>
+          <w:bCs w:val="0"/>
+          <w:color w:val="auto"/>
+          <w:sz w:val="24"/>
+          <w:szCs w:val="24"/>
+          <w:rtl/>
+          <w:lang w:bidi="he-IL"/>
+        </w:rPr>
+        <w:t xml:space="preserve"> מסך המראה את היסטוריית הפתרונות שחיפש המשתמש המחובר</w:t>
+      </w:r>
+    </w:p>
+    <w:p>
+      <w:pPr>
+        <w:bidi/>
+        <w:rPr>
+          <w:rFonts w:ascii="Arial" w:hAnsi="Arial" w:cs="Arial"/>
+          <w:b w:val="0"/>
+          <w:bCs w:val="0"/>
+          <w:color w:val="auto"/>
+          <w:sz w:val="24"/>
+          <w:szCs w:val="24"/>
+          <w:rtl/>
+          <w:lang w:bidi="he-IL"/>
+        </w:rPr>
+      </w:pPr>
+    </w:p>
+    <w:p>
+      <w:pPr>
+        <w:bidi/>
+        <w:rPr>
+          <w:rFonts w:ascii="Arial" w:hAnsi="Arial" w:cs="Arial" w:hint="cs"/>
+          <w:b w:val="0"/>
+          <w:bCs w:val="0"/>
+          <w:color w:val="auto"/>
+          <w:sz w:val="24"/>
+          <w:szCs w:val="24"/>
+          <w:rtl/>
+          <w:lang w:bidi="he-IL"/>
+        </w:rPr>
+      </w:pPr>
+    </w:p>
+    <w:p>
+      <w:pPr>
+        <w:bidi/>
+        <w:rPr>
+          <w:rFonts w:ascii="Arial" w:hAnsi="Arial" w:cs="Arial" w:hint="cs"/>
+          <w:b w:val="0"/>
+          <w:bCs w:val="0"/>
+          <w:color w:val="auto"/>
+          <w:sz w:val="24"/>
+          <w:szCs w:val="24"/>
+          <w:rtl/>
           <w:lang w:bidi="he-IL"/>
         </w:rPr>
       </w:pPr>
@@ -8420,7 +8977,15 @@
           <w:rtl/>
           <w:lang w:bidi="he-IL"/>
         </w:rPr>
-        <w:t>מבני נתונים</w:t>
+        <w:t>מבני נתונ</w:t>
+      </w:r>
+      <w:r>
+        <w:rPr>
+          <w:rFonts w:hint="cs"/>
+          <w:rtl/>
+          <w:lang w:bidi="he-IL"/>
+        </w:rPr>
+        <w:t>ים</w:t>
       </w:r>
     </w:p>
     <w:p>
@@ -9603,100 +10168,9 @@
     </w:p>
     <w:p>
       <w:pPr>
-        <w:bidi/>
-        <w:rPr>
-          <w:rFonts w:ascii="Arial" w:hAnsi="Arial" w:cs="Arial"/>
-          <w:b w:val="0"/>
-          <w:bCs w:val="0"/>
-          <w:color w:val="auto"/>
-          <w:sz w:val="24"/>
-          <w:szCs w:val="24"/>
-          <w:rtl/>
-          <w:lang w:bidi="he-IL"/>
-        </w:rPr>
-      </w:pPr>
-    </w:p>
-    <w:p>
-      <w:pPr>
-        <w:bidi/>
-        <w:rPr>
-          <w:rFonts w:ascii="Arial" w:hAnsi="Arial" w:cs="Arial"/>
-          <w:b w:val="0"/>
-          <w:bCs w:val="0"/>
-          <w:color w:val="auto"/>
-          <w:sz w:val="24"/>
-          <w:szCs w:val="24"/>
-          <w:rtl/>
-          <w:lang w:bidi="he-IL"/>
-        </w:rPr>
-      </w:pPr>
-    </w:p>
-    <w:p>
-      <w:pPr>
-        <w:bidi/>
-        <w:rPr>
-          <w:rFonts w:ascii="Arial" w:hAnsi="Arial" w:cs="Arial"/>
-          <w:b w:val="0"/>
-          <w:bCs w:val="0"/>
-          <w:color w:val="auto"/>
-          <w:sz w:val="24"/>
-          <w:szCs w:val="24"/>
-          <w:rtl/>
-          <w:lang w:bidi="he-IL"/>
-        </w:rPr>
-      </w:pPr>
-    </w:p>
-    <w:p>
-      <w:pPr>
-        <w:bidi/>
-        <w:rPr>
-          <w:rFonts w:ascii="Arial" w:hAnsi="Arial" w:cs="Arial"/>
-          <w:b w:val="0"/>
-          <w:bCs w:val="0"/>
-          <w:color w:val="auto"/>
-          <w:sz w:val="24"/>
-          <w:szCs w:val="24"/>
-          <w:rtl/>
-          <w:lang w:bidi="he-IL"/>
-        </w:rPr>
-      </w:pPr>
-    </w:p>
-    <w:p>
-      <w:pPr>
-        <w:bidi/>
-        <w:rPr>
-          <w:rFonts w:ascii="Arial" w:hAnsi="Arial" w:cs="Arial"/>
-          <w:b w:val="0"/>
-          <w:bCs w:val="0"/>
-          <w:color w:val="auto"/>
-          <w:sz w:val="24"/>
-          <w:szCs w:val="24"/>
-          <w:rtl/>
-          <w:lang w:bidi="he-IL"/>
-        </w:rPr>
-      </w:pPr>
-    </w:p>
-    <w:p>
-      <w:pPr>
-        <w:bidi/>
-        <w:rPr>
-          <w:rFonts w:ascii="Arial" w:hAnsi="Arial" w:cs="Arial"/>
-          <w:b w:val="0"/>
-          <w:bCs w:val="0"/>
-          <w:color w:val="auto"/>
-          <w:sz w:val="24"/>
-          <w:szCs w:val="24"/>
-          <w:rtl/>
-          <w:lang w:bidi="he-IL"/>
-        </w:rPr>
-      </w:pPr>
-    </w:p>
-    <w:p>
-      <w:pPr>
         <w:spacing w:after="200"/>
         <w:jc w:val="right"/>
         <w:rPr>
-          <w:rtl/>
           <w:lang w:bidi="he-IL"/>
         </w:rPr>
       </w:pPr>
@@ -9706,7 +10180,16 @@
           <w:rtl/>
           <w:lang w:bidi="he-IL"/>
         </w:rPr>
-        <w:t xml:space="preserve">שמירת נתונים </w:t>
+        <w:lastRenderedPageBreak/>
+        <w:t>שמירת נתוני</w:t>
+      </w:r>
+      <w:r>
+        <w:rPr>
+          <w:rFonts w:hint="cs"/>
+          <w:rtl/>
+          <w:lang w:bidi="he-IL"/>
+        </w:rPr>
+        <w:t>ם</w:t>
       </w:r>
     </w:p>
     <w:p>
@@ -10426,6 +10909,34 @@
         <w:bidi/>
         <w:spacing w:after="200"/>
         <w:rPr>
+          <w:b w:val="0"/>
+          <w:bCs w:val="0"/>
+          <w:sz w:val="24"/>
+          <w:szCs w:val="24"/>
+          <w:rtl/>
+          <w:lang w:bidi="he-IL"/>
+        </w:rPr>
+      </w:pPr>
+    </w:p>
+    <w:p>
+      <w:pPr>
+        <w:bidi/>
+        <w:spacing w:after="200"/>
+        <w:rPr>
+          <w:b w:val="0"/>
+          <w:bCs w:val="0"/>
+          <w:sz w:val="24"/>
+          <w:szCs w:val="24"/>
+          <w:rtl/>
+          <w:lang w:bidi="he-IL"/>
+        </w:rPr>
+      </w:pPr>
+    </w:p>
+    <w:p>
+      <w:pPr>
+        <w:bidi/>
+        <w:spacing w:after="200"/>
+        <w:rPr>
           <w:rFonts w:hint="cs"/>
           <w:b w:val="0"/>
           <w:bCs w:val="0"/>
@@ -10445,6 +10956,7 @@
           <w:rtl/>
           <w:lang w:bidi="he-IL"/>
         </w:rPr>
+        <w:lastRenderedPageBreak/>
         <w:t>שמירת</w:t>
       </w:r>
       <w:r>
@@ -10518,7 +11030,6 @@
           <w:rtl/>
           <w:lang w:bidi="he-IL"/>
         </w:rPr>
-        <w:lastRenderedPageBreak/>
         <w:drawing>
           <wp:inline distT="0" distB="0" distL="0" distR="0" wp14:anchorId="0C6EEF49" wp14:editId="4568C1C1">
             <wp:extent cx="6097270" cy="2165350"/>
@@ -10583,34 +11094,8 @@
           <w:lang w:bidi="he-IL"/>
         </w:rPr>
       </w:pPr>
-    </w:p>
-    <w:p>
-      <w:pPr>
-        <w:bidi/>
-        <w:spacing w:after="200"/>
-        <w:rPr>
-          <w:b w:val="0"/>
-          <w:bCs w:val="0"/>
-          <w:sz w:val="24"/>
-          <w:szCs w:val="24"/>
-          <w:rtl/>
-          <w:lang w:bidi="he-IL"/>
-        </w:rPr>
-      </w:pPr>
-    </w:p>
-    <w:p>
-      <w:pPr>
-        <w:bidi/>
-        <w:spacing w:after="200"/>
-        <w:rPr>
-          <w:b w:val="0"/>
-          <w:bCs w:val="0"/>
-          <w:sz w:val="24"/>
-          <w:szCs w:val="24"/>
-          <w:rtl/>
-          <w:lang w:bidi="he-IL"/>
-        </w:rPr>
-      </w:pPr>
+      <w:bookmarkStart w:id="1" w:name="_GoBack"/>
+      <w:bookmarkEnd w:id="1"/>
     </w:p>
     <w:p>
       <w:pPr>
@@ -11758,7 +12243,7 @@
           </mc:Choice>
           <mc:Fallback>
             <w:pict>
-              <v:shape w14:anchorId="55D9D465" id="תיבת טקסט 32" o:spid="_x0000_s1031" type="#_x0000_t202" style="position:absolute;left:0;text-align:left;margin-left:.15pt;margin-top:25.05pt;width:207.75pt;height:345pt;z-index:251665408;visibility:visible;mso-wrap-style:square;mso-height-percent:0;mso-wrap-distance-left:9pt;mso-wrap-distance-top:0;mso-wrap-distance-right:9pt;mso-wrap-distance-bottom:0;mso-position-horizontal:absolute;mso-position-horizontal-relative:text;mso-position-vertical:absolute;mso-position-vertical-relative:text;mso-height-percent:0;mso-height-relative:margin;v-text-anchor:top" o:gfxdata="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" fillcolor="white [3201]" strokeweight=".5pt">
+              <v:shape w14:anchorId="55D9D465" id="תיבת טקסט 32" o:spid="_x0000_s1032" type="#_x0000_t202" style="position:absolute;left:0;text-align:left;margin-left:.15pt;margin-top:25.05pt;width:207.75pt;height:345pt;z-index:251665408;visibility:visible;mso-wrap-style:square;mso-height-percent:0;mso-wrap-distance-left:9pt;mso-wrap-distance-top:0;mso-wrap-distance-right:9pt;mso-wrap-distance-bottom:0;mso-position-horizontal:absolute;mso-position-horizontal-relative:text;mso-position-vertical:absolute;mso-position-vertical-relative:text;mso-height-percent:0;mso-height-relative:margin;v-text-anchor:top" o:gfxdata="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" fillcolor="white [3201]" strokeweight=".5pt">
                 <v:textbox>
                   <w:txbxContent>
                     <w:p>
@@ -12313,7 +12798,7 @@
           </mc:Choice>
           <mc:Fallback>
             <w:pict>
-              <v:shape w14:anchorId="247ECDA0" id="תיבת טקסט 34" o:spid="_x0000_s1032" type="#_x0000_t202" style="position:absolute;left:0;text-align:left;margin-left:0;margin-top:.7pt;width:207.75pt;height:385.5pt;z-index:251667456;visibility:visible;mso-wrap-style:square;mso-height-percent:0;mso-wrap-distance-left:9pt;mso-wrap-distance-top:0;mso-wrap-distance-right:9pt;mso-wrap-distance-bottom:0;mso-position-horizontal:left;mso-position-horizontal-relative:margin;mso-position-vertical:absolute;mso-position-vertical-relative:text;mso-height-percent:0;mso-height-relative:margin;v-text-anchor:top" o:gfxdata="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" fillcolor="white [3201]" strokeweight=".5pt">
+              <v:shape w14:anchorId="247ECDA0" id="תיבת טקסט 34" o:spid="_x0000_s1033" type="#_x0000_t202" style="position:absolute;left:0;text-align:left;margin-left:0;margin-top:.7pt;width:207.75pt;height:385.5pt;z-index:251667456;visibility:visible;mso-wrap-style:square;mso-height-percent:0;mso-wrap-distance-left:9pt;mso-wrap-distance-top:0;mso-wrap-distance-right:9pt;mso-wrap-distance-bottom:0;mso-position-horizontal:left;mso-position-horizontal-relative:margin;mso-position-vertical:absolute;mso-position-vertical-relative:text;mso-height-percent:0;mso-height-relative:margin;v-text-anchor:top" o:gfxdata="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" fillcolor="white [3201]" strokeweight=".5pt">
                 <v:textbox>
                   <w:txbxContent>
                     <w:p>
@@ -12800,7 +13285,7 @@
           </mc:Choice>
           <mc:Fallback>
             <w:pict>
-              <v:shape w14:anchorId="06203E6F" id="תיבת טקסט 36" o:spid="_x0000_s1033" type="#_x0000_t202" style="position:absolute;left:0;text-align:left;margin-left:0;margin-top:.7pt;width:207.75pt;height:315.75pt;z-index:251669504;visibility:visible;mso-wrap-style:square;mso-height-percent:0;mso-wrap-distance-left:9pt;mso-wrap-distance-top:0;mso-wrap-distance-right:9pt;mso-wrap-distance-bottom:0;mso-position-horizontal:left;mso-position-horizontal-relative:margin;mso-position-vertical:absolute;mso-position-vertical-relative:text;mso-height-percent:0;mso-height-relative:margin;v-text-anchor:top" o:gfxdata="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" fillcolor="white [3201]" strokeweight=".5pt">
+              <v:shape w14:anchorId="06203E6F" id="תיבת טקסט 36" o:spid="_x0000_s1034" type="#_x0000_t202" style="position:absolute;left:0;text-align:left;margin-left:0;margin-top:.7pt;width:207.75pt;height:315.75pt;z-index:251669504;visibility:visible;mso-wrap-style:square;mso-height-percent:0;mso-wrap-distance-left:9pt;mso-wrap-distance-top:0;mso-wrap-distance-right:9pt;mso-wrap-distance-bottom:0;mso-position-horizontal:left;mso-position-horizontal-relative:margin;mso-position-vertical:absolute;mso-position-vertical-relative:text;mso-height-percent:0;mso-height-relative:margin;v-text-anchor:top" o:gfxdata="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" fillcolor="white [3201]" strokeweight=".5pt">
                 <v:textbox>
                   <w:txbxContent>
                     <w:p>
@@ -13199,7 +13684,7 @@
           </mc:Choice>
           <mc:Fallback>
             <w:pict>
-              <v:shape w14:anchorId="459162F7" id="תיבת טקסט 38" o:spid="_x0000_s1034" type="#_x0000_t202" style="position:absolute;left:0;text-align:left;margin-left:37.65pt;margin-top:.9pt;width:207.75pt;height:417pt;z-index:251672576;visibility:visible;mso-wrap-style:square;mso-height-percent:0;mso-wrap-distance-left:9pt;mso-wrap-distance-top:0;mso-wrap-distance-right:9pt;mso-wrap-distance-bottom:0;mso-position-horizontal:absolute;mso-position-horizontal-relative:margin;mso-position-vertical:absolute;mso-position-vertical-relative:text;mso-height-percent:0;mso-height-relative:margin;v-text-anchor:top" o:gfxdata="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" fillcolor="white [3201]" strokeweight=".5pt">
+              <v:shape w14:anchorId="459162F7" id="תיבת טקסט 38" o:spid="_x0000_s1035" type="#_x0000_t202" style="position:absolute;left:0;text-align:left;margin-left:37.65pt;margin-top:.9pt;width:207.75pt;height:417pt;z-index:251672576;visibility:visible;mso-wrap-style:square;mso-height-percent:0;mso-wrap-distance-left:9pt;mso-wrap-distance-top:0;mso-wrap-distance-right:9pt;mso-wrap-distance-bottom:0;mso-position-horizontal:absolute;mso-position-horizontal-relative:margin;mso-position-vertical:absolute;mso-position-vertical-relative:text;mso-height-percent:0;mso-height-relative:margin;v-text-anchor:top" o:gfxdata="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" fillcolor="white [3201]" strokeweight=".5pt">
                 <v:textbox>
                   <w:txbxContent>
                     <w:p>
@@ -13794,7 +14279,7 @@
           </mc:Choice>
           <mc:Fallback>
             <w:pict>
-              <v:shape w14:anchorId="20ADEAEC" id="תיבת טקסט 40" o:spid="_x0000_s1035" type="#_x0000_t202" style="position:absolute;left:0;text-align:left;margin-left:52.6pt;margin-top:.7pt;width:207.75pt;height:417pt;z-index:251675648;visibility:visible;mso-wrap-style:square;mso-height-percent:0;mso-wrap-distance-left:9pt;mso-wrap-distance-top:0;mso-wrap-distance-right:9pt;mso-wrap-distance-bottom:0;mso-position-horizontal:absolute;mso-position-horizontal-relative:margin;mso-position-vertical:absolute;mso-position-vertical-relative:text;mso-height-percent:0;mso-height-relative:margin;v-text-anchor:top" o:gfxdata="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" fillcolor="white [3201]" strokeweight=".5pt">
+              <v:shape w14:anchorId="20ADEAEC" id="תיבת טקסט 40" o:spid="_x0000_s1036" type="#_x0000_t202" style="position:absolute;left:0;text-align:left;margin-left:52.6pt;margin-top:.7pt;width:207.75pt;height:417pt;z-index:251675648;visibility:visible;mso-wrap-style:square;mso-height-percent:0;mso-wrap-distance-left:9pt;mso-wrap-distance-top:0;mso-wrap-distance-right:9pt;mso-wrap-distance-bottom:0;mso-position-horizontal:absolute;mso-position-horizontal-relative:margin;mso-position-vertical:absolute;mso-position-vertical-relative:text;mso-height-percent:0;mso-height-relative:margin;v-text-anchor:top" o:gfxdata="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" fillcolor="white [3201]" strokeweight=".5pt">
                 <v:textbox>
                   <w:txbxContent>
                     <w:p>
@@ -14352,7 +14837,7 @@
           </mc:Choice>
           <mc:Fallback>
             <w:pict>
-              <v:shape w14:anchorId="532C9A3B" id="תיבת טקסט 43" o:spid="_x0000_s1036" type="#_x0000_t202" style="position:absolute;left:0;text-align:left;margin-left:36.85pt;margin-top:.8pt;width:207.75pt;height:417pt;z-index:251678720;visibility:visible;mso-wrap-style:square;mso-height-percent:0;mso-wrap-distance-left:9pt;mso-wrap-distance-top:0;mso-wrap-distance-right:9pt;mso-wrap-distance-bottom:0;mso-position-horizontal:absolute;mso-position-horizontal-relative:margin;mso-position-vertical:absolute;mso-position-vertical-relative:text;mso-height-percent:0;mso-height-relative:margin;v-text-anchor:top" o:gfxdata="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" fillcolor="white [3201]" strokeweight=".5pt">
+              <v:shape w14:anchorId="532C9A3B" id="תיבת טקסט 43" o:spid="_x0000_s1037" type="#_x0000_t202" style="position:absolute;left:0;text-align:left;margin-left:36.85pt;margin-top:.8pt;width:207.75pt;height:417pt;z-index:251678720;visibility:visible;mso-wrap-style:square;mso-height-percent:0;mso-wrap-distance-left:9pt;mso-wrap-distance-top:0;mso-wrap-distance-right:9pt;mso-wrap-distance-bottom:0;mso-position-horizontal:absolute;mso-position-horizontal-relative:margin;mso-position-vertical:absolute;mso-position-vertical-relative:text;mso-height-percent:0;mso-height-relative:margin;v-text-anchor:top" o:gfxdata="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" fillcolor="white [3201]" strokeweight=".5pt">
                 <v:textbox>
                   <w:txbxContent>
                     <w:p>
@@ -15019,7 +15504,7 @@
           </mc:Choice>
           <mc:Fallback>
             <w:pict>
-              <v:shape w14:anchorId="418B430B" id="תיבת טקסט 30" o:spid="_x0000_s1037" type="#_x0000_t202" style="position:absolute;left:0;text-align:left;margin-left:27.1pt;margin-top:.95pt;width:207.75pt;height:417pt;z-index:251691008;visibility:visible;mso-wrap-style:square;mso-height-percent:0;mso-wrap-distance-left:9pt;mso-wrap-distance-top:0;mso-wrap-distance-right:9pt;mso-wrap-distance-bottom:0;mso-position-horizontal:absolute;mso-position-horizontal-relative:margin;mso-position-vertical:absolute;mso-position-vertical-relative:text;mso-height-percent:0;mso-height-relative:margin;v-text-anchor:top" o:gfxdata="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" fillcolor="white [3201]" strokeweight=".5pt">
+              <v:shape w14:anchorId="418B430B" id="תיבת טקסט 30" o:spid="_x0000_s1038" type="#_x0000_t202" style="position:absolute;left:0;text-align:left;margin-left:27.1pt;margin-top:.95pt;width:207.75pt;height:417pt;z-index:251691008;visibility:visible;mso-wrap-style:square;mso-height-percent:0;mso-wrap-distance-left:9pt;mso-wrap-distance-top:0;mso-wrap-distance-right:9pt;mso-wrap-distance-bottom:0;mso-position-horizontal:absolute;mso-position-horizontal-relative:margin;mso-position-vertical:absolute;mso-position-vertical-relative:text;mso-height-percent:0;mso-height-relative:margin;v-text-anchor:top" o:gfxdata="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" fillcolor="white [3201]" strokeweight=".5pt">
                 <v:textbox>
                   <w:txbxContent>
                     <w:p>
@@ -15659,7 +16144,7 @@
           </mc:Choice>
           <mc:Fallback>
             <w:pict>
-              <v:shape w14:anchorId="461E36B3" id="תיבת טקסט 45" o:spid="_x0000_s1038" type="#_x0000_t202" style="position:absolute;left:0;text-align:left;margin-left:37.65pt;margin-top:1pt;width:207.75pt;height:387pt;z-index:251681792;visibility:visible;mso-wrap-style:square;mso-height-percent:0;mso-wrap-distance-left:9pt;mso-wrap-distance-top:0;mso-wrap-distance-right:9pt;mso-wrap-distance-bottom:0;mso-position-horizontal:absolute;mso-position-horizontal-relative:margin;mso-position-vertical:absolute;mso-position-vertical-relative:text;mso-height-percent:0;mso-height-relative:margin;v-text-anchor:top" o:gfxdata="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" fillcolor="white [3201]" strokeweight=".5pt">
+              <v:shape w14:anchorId="461E36B3" id="תיבת טקסט 45" o:spid="_x0000_s1039" type="#_x0000_t202" style="position:absolute;left:0;text-align:left;margin-left:37.65pt;margin-top:1pt;width:207.75pt;height:387pt;z-index:251681792;visibility:visible;mso-wrap-style:square;mso-height-percent:0;mso-wrap-distance-left:9pt;mso-wrap-distance-top:0;mso-wrap-distance-right:9pt;mso-wrap-distance-bottom:0;mso-position-horizontal:absolute;mso-position-horizontal-relative:margin;mso-position-vertical:absolute;mso-position-vertical-relative:text;mso-height-percent:0;mso-height-relative:margin;v-text-anchor:top" o:gfxdata="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" fillcolor="white [3201]" strokeweight=".5pt">
                 <v:textbox>
                   <w:txbxContent>
                     <w:p>
@@ -16271,7 +16756,7 @@
           </mc:Choice>
           <mc:Fallback>
             <w:pict>
-              <v:shape w14:anchorId="5A01AB02" id="תיבת טקסט 47" o:spid="_x0000_s1039" type="#_x0000_t202" style="position:absolute;left:0;text-align:left;margin-left:-5.1pt;margin-top:1pt;width:207.75pt;height:362.25pt;z-index:251683840;visibility:visible;mso-wrap-style:square;mso-height-percent:0;mso-wrap-distance-left:9pt;mso-wrap-distance-top:0;mso-wrap-distance-right:9pt;mso-wrap-distance-bottom:0;mso-position-horizontal:absolute;mso-position-horizontal-relative:margin;mso-position-vertical:absolute;mso-position-vertical-relative:text;mso-height-percent:0;mso-height-relative:margin;v-text-anchor:top" o:gfxdata="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" fillcolor="white [3201]" strokeweight=".5pt">
+              <v:shape w14:anchorId="5A01AB02" id="תיבת טקסט 47" o:spid="_x0000_s1040" type="#_x0000_t202" style="position:absolute;left:0;text-align:left;margin-left:-5.1pt;margin-top:1pt;width:207.75pt;height:362.25pt;z-index:251683840;visibility:visible;mso-wrap-style:square;mso-height-percent:0;mso-wrap-distance-left:9pt;mso-wrap-distance-top:0;mso-wrap-distance-right:9pt;mso-wrap-distance-bottom:0;mso-position-horizontal:absolute;mso-position-horizontal-relative:margin;mso-position-vertical:absolute;mso-position-vertical-relative:text;mso-height-percent:0;mso-height-relative:margin;v-text-anchor:top" o:gfxdata="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" fillcolor="white [3201]" strokeweight=".5pt">
                 <v:textbox>
                   <w:txbxContent>
                     <w:p>
@@ -16935,7 +17420,7 @@
           </mc:Choice>
           <mc:Fallback>
             <w:pict>
-              <v:shape w14:anchorId="03054C70" id="תיבת טקסט 49" o:spid="_x0000_s1040" type="#_x0000_t202" style="position:absolute;left:0;text-align:left;margin-left:-27.65pt;margin-top:-2.3pt;width:207.75pt;height:362.25pt;z-index:251685888;visibility:visible;mso-wrap-style:square;mso-height-percent:0;mso-wrap-distance-left:9pt;mso-wrap-distance-top:0;mso-wrap-distance-right:9pt;mso-wrap-distance-bottom:0;mso-position-horizontal:absolute;mso-position-horizontal-relative:margin;mso-position-vertical:absolute;mso-position-vertical-relative:text;mso-height-percent:0;mso-height-relative:margin;v-text-anchor:top" o:gfxdata="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" fillcolor="white [3201]" strokeweight=".5pt">
+              <v:shape w14:anchorId="03054C70" id="תיבת טקסט 49" o:spid="_x0000_s1041" type="#_x0000_t202" style="position:absolute;left:0;text-align:left;margin-left:-27.65pt;margin-top:-2.3pt;width:207.75pt;height:362.25pt;z-index:251685888;visibility:visible;mso-wrap-style:square;mso-height-percent:0;mso-wrap-distance-left:9pt;mso-wrap-distance-top:0;mso-wrap-distance-right:9pt;mso-wrap-distance-bottom:0;mso-position-horizontal:absolute;mso-position-horizontal-relative:margin;mso-position-vertical:absolute;mso-position-vertical-relative:text;mso-height-percent:0;mso-height-relative:margin;v-text-anchor:top" o:gfxdata="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" fillcolor="white [3201]" strokeweight=".5pt">
                 <v:textbox>
                   <w:txbxContent>
                     <w:p>
@@ -17664,7 +18149,7 @@
           </mc:Choice>
           <mc:Fallback>
             <w:pict>
-              <v:shape w14:anchorId="57A10D7E" id="תיבת טקסט 50" o:spid="_x0000_s1041" type="#_x0000_t202" style="position:absolute;left:0;text-align:left;margin-left:0;margin-top:.7pt;width:207.75pt;height:362.25pt;z-index:251694080;visibility:visible;mso-wrap-style:square;mso-height-percent:0;mso-wrap-distance-left:9pt;mso-wrap-distance-top:0;mso-wrap-distance-right:9pt;mso-wrap-distance-bottom:0;mso-position-horizontal:left;mso-position-horizontal-relative:margin;mso-position-vertical:absolute;mso-position-vertical-relative:text;mso-height-percent:0;mso-height-relative:margin;v-text-anchor:top" o:gfxdata="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" fillcolor="white [3201]" strokeweight=".5pt">
+              <v:shape w14:anchorId="57A10D7E" id="תיבת טקסט 50" o:spid="_x0000_s1042" type="#_x0000_t202" style="position:absolute;left:0;text-align:left;margin-left:0;margin-top:.7pt;width:207.75pt;height:362.25pt;z-index:251694080;visibility:visible;mso-wrap-style:square;mso-height-percent:0;mso-wrap-distance-left:9pt;mso-wrap-distance-top:0;mso-wrap-distance-right:9pt;mso-wrap-distance-bottom:0;mso-position-horizontal:left;mso-position-horizontal-relative:margin;mso-position-vertical:absolute;mso-position-vertical-relative:text;mso-height-percent:0;mso-height-relative:margin;v-text-anchor:top" o:gfxdata="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" fillcolor="white [3201]" strokeweight=".5pt">
                 <v:textbox>
                   <w:txbxContent>
                     <w:p>
@@ -18441,7 +18926,7 @@
           </mc:Choice>
           <mc:Fallback>
             <w:pict>
-              <v:shape w14:anchorId="6DE60E39" id="תיבת טקסט 53" o:spid="_x0000_s1042" type="#_x0000_t202" style="position:absolute;left:0;text-align:left;margin-left:49.6pt;margin-top:.7pt;width:207.75pt;height:362.25pt;z-index:251697152;visibility:visible;mso-wrap-style:square;mso-height-percent:0;mso-wrap-distance-left:9pt;mso-wrap-distance-top:0;mso-wrap-distance-right:9pt;mso-wrap-distance-bottom:0;mso-position-horizontal:absolute;mso-position-horizontal-relative:margin;mso-position-vertical:absolute;mso-position-vertical-relative:text;mso-height-percent:0;mso-height-relative:margin;v-text-anchor:top" o:gfxdata="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" fillcolor="white [3201]" strokeweight=".5pt">
+              <v:shape w14:anchorId="6DE60E39" id="תיבת טקסט 53" o:spid="_x0000_s1043" type="#_x0000_t202" style="position:absolute;left:0;text-align:left;margin-left:49.6pt;margin-top:.7pt;width:207.75pt;height:362.25pt;z-index:251697152;visibility:visible;mso-wrap-style:square;mso-height-percent:0;mso-wrap-distance-left:9pt;mso-wrap-distance-top:0;mso-wrap-distance-right:9pt;mso-wrap-distance-bottom:0;mso-position-horizontal:absolute;mso-position-horizontal-relative:margin;mso-position-vertical:absolute;mso-position-vertical-relative:text;mso-height-percent:0;mso-height-relative:margin;v-text-anchor:top" o:gfxdata="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" fillcolor="white [3201]" strokeweight=".5pt">
                 <v:textbox>
                   <w:txbxContent>
                     <w:p>
@@ -18867,13 +19352,12 @@
       <w:pPr>
         <w:bidi/>
         <w:rPr>
-          <w:rFonts w:ascii="Arial" w:hAnsi="Arial" w:cs="Arial" w:hint="cs"/>
+          <w:rFonts w:ascii="Arial" w:hAnsi="Arial" w:cs="Arial"/>
           <w:b w:val="0"/>
           <w:bCs w:val="0"/>
           <w:color w:val="auto"/>
           <w:sz w:val="24"/>
           <w:szCs w:val="24"/>
-          <w:rtl/>
           <w:lang w:bidi="he-IL"/>
         </w:rPr>
       </w:pPr>
@@ -18902,8 +19386,6 @@
         </w:rPr>
         <w:t>.ACCESS_NETWORK_STATE</w:t>
       </w:r>
-      <w:bookmarkStart w:id="1" w:name="_GoBack"/>
-      <w:bookmarkEnd w:id="1"/>
       <w:proofErr w:type="spellEnd"/>
     </w:p>
     <w:p>
@@ -19927,9 +20409,71 @@
         <w:t>סרטון:</w:t>
       </w:r>
     </w:p>
+    <w:p>
+      <w:pPr>
+        <w:bidi/>
+        <w:rPr>
+          <w:b w:val="0"/>
+          <w:bCs w:val="0"/>
+          <w:sz w:val="24"/>
+          <w:szCs w:val="24"/>
+          <w:rtl/>
+          <w:lang w:bidi="he-IL"/>
+        </w:rPr>
+      </w:pPr>
+      <w:hyperlink r:id="rId46" w:history="1">
+        <w:r>
+          <w:rPr>
+            <w:rStyle w:val="Hyperlink"/>
+            <w:b w:val="0"/>
+            <w:bCs w:val="0"/>
+            <w:sz w:val="24"/>
+            <w:szCs w:val="24"/>
+            <w:lang w:bidi="he-IL"/>
+          </w:rPr>
+          <w:t>https://drive.google.com/file</w:t>
+        </w:r>
+        <w:r>
+          <w:rPr>
+            <w:rStyle w:val="Hyperlink"/>
+            <w:b w:val="0"/>
+            <w:bCs w:val="0"/>
+            <w:sz w:val="24"/>
+            <w:szCs w:val="24"/>
+            <w:lang w:bidi="he-IL"/>
+          </w:rPr>
+          <w:t>/</w:t>
+        </w:r>
+        <w:r>
+          <w:rPr>
+            <w:rStyle w:val="Hyperlink"/>
+            <w:b w:val="0"/>
+            <w:bCs w:val="0"/>
+            <w:sz w:val="24"/>
+            <w:szCs w:val="24"/>
+            <w:lang w:bidi="he-IL"/>
+          </w:rPr>
+          <w:t>d/1PTiz8mTOM6rQFM3_x1uAu2PrnWSLU379/view?usp=sharing</w:t>
+        </w:r>
+      </w:hyperlink>
+    </w:p>
+    <w:p>
+      <w:pPr>
+        <w:bidi/>
+        <w:rPr>
+          <w:rFonts w:hint="cs"/>
+          <w:b w:val="0"/>
+          <w:bCs w:val="0"/>
+          <w:sz w:val="24"/>
+          <w:szCs w:val="24"/>
+          <w:rtl/>
+          <w:lang w:bidi="he-IL"/>
+        </w:rPr>
+      </w:pPr>
+    </w:p>
     <w:sectPr>
-      <w:headerReference w:type="default" r:id="rId46"/>
-      <w:footerReference w:type="default" r:id="rId47"/>
+      <w:headerReference w:type="default" r:id="rId47"/>
+      <w:footerReference w:type="default" r:id="rId48"/>
       <w:pgSz w:w="11906" w:h="16838" w:code="9"/>
       <w:pgMar w:top="720" w:right="1152" w:bottom="720" w:left="1152" w:header="0" w:footer="288" w:gutter="0"/>
       <w:pgNumType w:start="1"/>
@@ -47888,7 +48432,7 @@
 </file>
 
 <file path=customXml/itemProps2.xml><?xml version="1.0" encoding="utf-8"?>
-<ds:datastoreItem xmlns:ds="http://schemas.openxmlformats.org/officeDocument/2006/customXml" ds:itemID="{F7EA9B8F-239E-4B31-AD06-6CE85CDFA7EA}">
+<ds:datastoreItem xmlns:ds="http://schemas.openxmlformats.org/officeDocument/2006/customXml" ds:itemID="{331A9F0F-8A4E-4319-861C-C75AA76BAE93}">
   <ds:schemaRefs>
     <ds:schemaRef ds:uri="http://schemas.openxmlformats.org/officeDocument/2006/bibliography"/>
   </ds:schemaRefs>

</xml_diff>